<commit_message>
Added Draft 4 source files
</commit_message>
<xml_diff>
--- a/sources/ORM syntax and semantics specification - Draft 4.docx
+++ b/sources/ORM syntax and semantics specification - Draft 4.docx
@@ -19,9 +19,9 @@
           <w:lang w:val="en-AU"/>
         </w:rPr>
       </w:pPr>
-      <w:bookmarkStart w:id="0" w:name="_Hlk32563797"/>
+      <w:bookmarkStart w:id="0" w:name="OLE_LINK331"/>
       <w:bookmarkStart w:id="1" w:name="OLE_LINK60"/>
-      <w:bookmarkStart w:id="2" w:name="OLE_LINK331"/>
+      <w:bookmarkStart w:id="2" w:name="_Hlk32563797"/>
       <w:r>
         <w:rPr>
           <w:rFonts w:cs="Tahoma" w:ascii="Cambria Math" w:hAnsi="Cambria Math"/>
@@ -145,15 +145,31 @@
         </w:rPr>
         <w:t>Version</w:t>
       </w:r>
-      <w:bookmarkStart w:id="3" w:name="OLE_LINK273"/>
-      <w:bookmarkStart w:id="4" w:name="OLE_LINK274"/>
+      <w:bookmarkStart w:id="3" w:name="OLE_LINK274"/>
+      <w:bookmarkStart w:id="4" w:name="OLE_LINK273"/>
       <w:r>
         <w:rPr>
           <w:rFonts w:cs="Times New Roman" w:ascii="Cambria Math" w:hAnsi="Cambria Math"/>
           <w:b/>
           <w:lang w:val="en-AU"/>
         </w:rPr>
-        <w:t>: Public BETA 3 -</w:t>
+        <w:t xml:space="preserve">: </w:t>
+      </w:r>
+      <w:r>
+        <w:rPr>
+          <w:rFonts w:cs="Times New Roman" w:ascii="Cambria Math" w:hAnsi="Cambria Math"/>
+          <w:b/>
+          <w:lang w:val="en-AU"/>
+        </w:rPr>
+        <w:t>Draft 4</w:t>
+      </w:r>
+      <w:r>
+        <w:rPr>
+          <w:rFonts w:cs="Times New Roman" w:ascii="Cambria Math" w:hAnsi="Cambria Math"/>
+          <w:b/>
+          <w:lang w:val="en-AU"/>
+        </w:rPr>
+        <w:t xml:space="preserve"> -</w:t>
       </w:r>
       <w:bookmarkEnd w:id="3"/>
       <w:bookmarkEnd w:id="4"/>
@@ -191,7 +207,7 @@
           <w:rFonts w:cs="Times New Roman" w:ascii="Cambria Math" w:hAnsi="Cambria Math"/>
           <w:lang w:val="en-AU"/>
         </w:rPr>
-        <w:t>19 December 2024</w:t>
+        <w:t>20 December 2024</w:t>
       </w:r>
       <w:r>
         <w:rPr>
@@ -260,13 +276,70 @@
           <w:rFonts w:cs="Times New Roman" w:ascii="Cambria Math" w:hAnsi="Cambria Math"/>
           <w:b/>
         </w:rPr>
-        <w:t xml:space="preserve">Contributors: </w:t>
+        <w:t xml:space="preserve">Contributors </w:t>
       </w:r>
       <w:r>
         <w:rPr>
           <w:rFonts w:cs="Times New Roman" w:ascii="Cambria Math" w:hAnsi="Cambria Math"/>
+          <w:b/>
+        </w:rPr>
+        <w:t>to Beta 3</w:t>
+      </w:r>
+      <w:r>
+        <w:rPr>
+          <w:rFonts w:cs="Times New Roman" w:ascii="Cambria Math" w:hAnsi="Cambria Math"/>
+          <w:b/>
+        </w:rPr>
+        <w:t xml:space="preserve">: </w:t>
+      </w:r>
+      <w:r>
+        <w:rPr>
+          <w:rFonts w:cs="Times New Roman" w:ascii="Cambria Math" w:hAnsi="Cambria Math"/>
         </w:rPr>
         <w:t>Jan Hidders, Alessandro Mosca, Francesco Sportelli</w:t>
+      </w:r>
+    </w:p>
+    <w:p>
+      <w:pPr>
+        <w:pStyle w:val="Normal"/>
+        <w:numPr>
+          <w:ilvl w:val="0"/>
+          <w:numId w:val="0"/>
+        </w:numPr>
+        <w:tabs>
+          <w:tab w:val="clear" w:pos="720"/>
+          <w:tab w:val="right" w:pos="11180" w:leader="none"/>
+        </w:tabs>
+        <w:spacing w:before="0" w:after="0"/>
+        <w:ind w:hanging="426" w:left="426"/>
+        <w:contextualSpacing/>
+        <w:outlineLvl w:val="0"/>
+        <w:rPr>
+          <w:rFonts w:ascii="Cambria Math" w:hAnsi="Cambria Math" w:cs="Times New Roman"/>
+          <w:b/>
+        </w:rPr>
+      </w:pPr>
+      <w:r>
+        <w:rPr>
+          <w:rFonts w:cs="Times New Roman" w:ascii="Cambria Math" w:hAnsi="Cambria Math"/>
+          <w:b/>
+        </w:rPr>
+        <w:t xml:space="preserve">Contributors </w:t>
+      </w:r>
+      <w:r>
+        <w:rPr>
+          <w:rFonts w:cs="Times New Roman" w:ascii="Cambria Math" w:hAnsi="Cambria Math"/>
+          <w:b/>
+        </w:rPr>
+        <w:t xml:space="preserve">to DRAFT 4: </w:t>
+      </w:r>
+      <w:r>
+        <w:rPr>
+          <w:rFonts w:cs="Times New Roman" w:ascii="Cambria Math" w:hAnsi="Cambria Math"/>
+          <w:b w:val="false"/>
+          <w:bCs w:val="false"/>
+        </w:rPr>
+        <w:t>Clifford Heath</w:t>
       </w:r>
     </w:p>
     <w:p>
@@ -362,10 +435,10 @@
           <w:lang w:val="en-AU"/>
         </w:rPr>
       </w:pPr>
-      <w:bookmarkStart w:id="5" w:name="_Hlk33891854"/>
-      <w:bookmarkStart w:id="6" w:name="OLE_LINK326"/>
-      <w:bookmarkStart w:id="7" w:name="OLE_LINK324"/>
-      <w:bookmarkStart w:id="8" w:name="OLE_LINK325"/>
+      <w:bookmarkStart w:id="5" w:name="OLE_LINK326"/>
+      <w:bookmarkStart w:id="6" w:name="_Hlk33891854"/>
+      <w:bookmarkStart w:id="7" w:name="OLE_LINK325"/>
+      <w:bookmarkStart w:id="8" w:name="OLE_LINK324"/>
       <w:bookmarkStart w:id="9" w:name="_Hlk504993851"/>
       <w:bookmarkEnd w:id="9"/>
       <w:r>
@@ -399,8 +472,8 @@
         </w:rPr>
         <w:t xml:space="preserve">An ORM conceptual model comprises an ORM conceptual schema plus a population of (object and fact) instances. In addition to type and constraint declarations, an ORM schema may include derivation rules. The semantics of an ORM conceptual model is defined by transforming the model to first-order logic axioms, whose finite models denote the legal </w:t>
       </w:r>
-      <w:bookmarkStart w:id="10" w:name="OLE_LINK202"/>
-      <w:bookmarkStart w:id="11" w:name="OLE_LINK203"/>
+      <w:bookmarkStart w:id="10" w:name="OLE_LINK203"/>
+      <w:bookmarkStart w:id="11" w:name="OLE_LINK202"/>
       <w:r>
         <w:rPr>
           <w:rFonts w:cs="Times New Roman" w:ascii="Cambria Math" w:hAnsi="Cambria Math"/>
@@ -446,12 +519,12 @@
           <w:lang w:val="en-AU"/>
         </w:rPr>
       </w:r>
-      <w:bookmarkStart w:id="12" w:name="OLE_LINK159"/>
+      <w:bookmarkStart w:id="12" w:name="_Hlk504993851_Copy_1"/>
       <w:bookmarkStart w:id="13" w:name="OLE_LINK161"/>
-      <w:bookmarkStart w:id="14" w:name="_Hlk504993851_Copy_1"/>
-      <w:bookmarkStart w:id="15" w:name="OLE_LINK159"/>
+      <w:bookmarkStart w:id="14" w:name="OLE_LINK159"/>
+      <w:bookmarkStart w:id="15" w:name="_Hlk504993851_Copy_1"/>
       <w:bookmarkStart w:id="16" w:name="OLE_LINK161"/>
-      <w:bookmarkStart w:id="17" w:name="_Hlk504993851_Copy_1"/>
+      <w:bookmarkStart w:id="17" w:name="OLE_LINK159"/>
       <w:bookmarkEnd w:id="15"/>
       <w:bookmarkEnd w:id="16"/>
       <w:bookmarkEnd w:id="17"/>
@@ -547,10 +620,10 @@
           <w:lang w:val="en-AU"/>
         </w:rPr>
       </w:pPr>
-      <w:bookmarkStart w:id="18" w:name="_Hlk29742430"/>
-      <w:bookmarkStart w:id="19" w:name="OLE_LINK186"/>
-      <w:bookmarkStart w:id="20" w:name="OLE_LINK159_Copy_1"/>
-      <w:bookmarkStart w:id="21" w:name="OLE_LINK161_Copy_1"/>
+      <w:bookmarkStart w:id="18" w:name="OLE_LINK186"/>
+      <w:bookmarkStart w:id="19" w:name="_Hlk29742430"/>
+      <w:bookmarkStart w:id="20" w:name="OLE_LINK161_Copy_1"/>
+      <w:bookmarkStart w:id="21" w:name="OLE_LINK159_Copy_1"/>
       <w:bookmarkEnd w:id="20"/>
       <w:bookmarkEnd w:id="21"/>
       <w:r>
@@ -581,9 +654,9 @@
         <w:t xml:space="preserve"> Technical Recommendations index at </w:t>
         <w:br/>
       </w:r>
-      <w:bookmarkStart w:id="22" w:name="OLE_LINK37"/>
+      <w:bookmarkStart w:id="22" w:name="OLE_LINK263"/>
       <w:bookmarkStart w:id="23" w:name="OLE_LINK262"/>
-      <w:bookmarkStart w:id="24" w:name="OLE_LINK263"/>
+      <w:bookmarkStart w:id="24" w:name="OLE_LINK37"/>
       <w:r>
         <w:rPr>
           <w:rFonts w:cs="Times New Roman" w:ascii="Cambria Math" w:hAnsi="Cambria Math"/>
@@ -669,9 +742,9 @@
           <w:lang w:val="en-AU"/>
         </w:rPr>
       </w:pPr>
-      <w:bookmarkStart w:id="25" w:name="_Hlk32563716"/>
+      <w:bookmarkStart w:id="25" w:name="OLE_LINK327"/>
       <w:bookmarkStart w:id="26" w:name="OLE_LINK57"/>
-      <w:bookmarkStart w:id="27" w:name="OLE_LINK327"/>
+      <w:bookmarkStart w:id="27" w:name="_Hlk32563716"/>
       <w:r>
         <w:rPr>
           <w:rFonts w:cs="Times New Roman" w:ascii="Cambria Math" w:hAnsi="Cambria Math"/>
@@ -1306,11 +1379,11 @@
         </w:rPr>
       </w:r>
       <w:bookmarkStart w:id="30" w:name="OLE_LINK44"/>
-      <w:bookmarkStart w:id="31" w:name="_Hlk509586271"/>
-      <w:bookmarkStart w:id="32" w:name="_Hlk509586334_Copy_1"/>
+      <w:bookmarkStart w:id="31" w:name="_Hlk509586334_Copy_1"/>
+      <w:bookmarkStart w:id="32" w:name="_Hlk509586271"/>
       <w:bookmarkStart w:id="33" w:name="OLE_LINK44"/>
-      <w:bookmarkStart w:id="34" w:name="_Hlk509586271"/>
-      <w:bookmarkStart w:id="35" w:name="_Hlk509586334_Copy_1"/>
+      <w:bookmarkStart w:id="34" w:name="_Hlk509586334_Copy_1"/>
+      <w:bookmarkStart w:id="35" w:name="_Hlk509586271"/>
       <w:bookmarkEnd w:id="34"/>
       <w:bookmarkEnd w:id="35"/>
     </w:p>
@@ -2457,9 +2530,9 @@
         </w:rPr>
         <w:t xml:space="preserve"> </w:t>
       </w:r>
-      <w:bookmarkStart w:id="39" w:name="_Hlk26278234"/>
+      <w:bookmarkStart w:id="39" w:name="OLE_LINK332"/>
       <w:bookmarkStart w:id="40" w:name="OLE_LINK83"/>
-      <w:bookmarkStart w:id="41" w:name="OLE_LINK332"/>
+      <w:bookmarkStart w:id="41" w:name="_Hlk26278234"/>
       <w:r>
         <w:rPr>
           <w:rFonts w:cs="Tahoma" w:ascii="Cambria Math" w:hAnsi="Cambria Math"/>
@@ -2489,8 +2562,8 @@
         </w:rPr>
         <w:t>𝓣</w:t>
       </w:r>
-      <w:bookmarkStart w:id="42" w:name="_Hlk26264896"/>
-      <w:bookmarkStart w:id="43" w:name="OLE_LINK73"/>
+      <w:bookmarkStart w:id="42" w:name="OLE_LINK73"/>
+      <w:bookmarkStart w:id="43" w:name="_Hlk26264896"/>
       <w:r>
         <w:rPr>
           <w:rFonts w:cs="Tahoma" w:ascii="Cambria Math" w:hAnsi="Cambria Math"/>
@@ -2541,8 +2614,8 @@
         </w:rPr>
         <w:t xml:space="preserve">𝓟, </w:t>
       </w:r>
-      <w:bookmarkStart w:id="44" w:name="OLE_LINK95"/>
-      <w:bookmarkStart w:id="45" w:name="OLE_LINK96"/>
+      <w:bookmarkStart w:id="44" w:name="OLE_LINK96"/>
+      <w:bookmarkStart w:id="45" w:name="OLE_LINK95"/>
       <w:r>
         <w:rPr>
           <w:rFonts w:cs="Tahoma" w:ascii="Cambria Math" w:hAnsi="Cambria Math"/>
@@ -2608,8 +2681,8 @@
           <m:t xml:space="preserve">β</m:t>
         </m:r>
       </m:oMath>
-      <w:bookmarkStart w:id="47" w:name="_Hlk26271002"/>
-      <w:bookmarkStart w:id="48" w:name="OLE_LINK97"/>
+      <w:bookmarkStart w:id="47" w:name="OLE_LINK97"/>
+      <w:bookmarkStart w:id="48" w:name="_Hlk26271002"/>
       <w:bookmarkStart w:id="49" w:name="_Hlk32416708"/>
       <w:r>
         <w:rPr>
@@ -2738,7 +2811,7 @@
       </w:tblPr>
       <w:tblGrid>
         <w:gridCol w:w="731"/>
-        <w:gridCol w:w="8339"/>
+        <w:gridCol w:w="8340"/>
       </w:tblGrid>
       <w:tr>
         <w:trPr>
@@ -2770,8 +2843,8 @@
                 <w:lang w:val="en-AU"/>
               </w:rPr>
             </w:pPr>
-            <w:bookmarkStart w:id="52" w:name="_Hlk512863644"/>
-            <w:bookmarkStart w:id="53" w:name="OLE_LINK27"/>
+            <w:bookmarkStart w:id="52" w:name="OLE_LINK27"/>
+            <w:bookmarkStart w:id="53" w:name="_Hlk512863644"/>
             <w:bookmarkStart w:id="54" w:name="_Hlk509586271_Copy_1"/>
             <w:bookmarkEnd w:id="54"/>
             <w:r>
@@ -2790,7 +2863,7 @@
         </w:tc>
         <w:tc>
           <w:tcPr>
-            <w:tcW w:w="8339" w:type="dxa"/>
+            <w:tcW w:w="8340" w:type="dxa"/>
             <w:tcBorders/>
           </w:tcPr>
           <w:p>
@@ -2812,8 +2885,8 @@
                 <w:lang w:val="en-AU"/>
               </w:rPr>
             </w:pPr>
-            <w:bookmarkStart w:id="55" w:name="_Hlk512863617"/>
-            <w:bookmarkStart w:id="56" w:name="OLE_LINK26"/>
+            <w:bookmarkStart w:id="55" w:name="OLE_LINK26"/>
+            <w:bookmarkStart w:id="56" w:name="_Hlk512863617"/>
             <w:r>
               <w:rPr>
                 <w:rFonts w:eastAsia="Calibri" w:cs="Tahoma" w:ascii="Cambria Math" w:hAnsi="Cambria Math"/>
@@ -2909,8 +2982,8 @@
                 <w:lang w:val="en-AU"/>
               </w:rPr>
             </w:pPr>
-            <w:bookmarkStart w:id="59" w:name="_Hlk26269978"/>
-            <w:bookmarkStart w:id="60" w:name="OLE_LINK85"/>
+            <w:bookmarkStart w:id="59" w:name="OLE_LINK85"/>
+            <w:bookmarkStart w:id="60" w:name="_Hlk26269978"/>
             <w:r>
               <w:rPr>
                 <w:rFonts w:eastAsia="Calibri" w:cs="Cambria Math" w:ascii="Cambria Math" w:hAnsi="Cambria Math"/>
@@ -2929,7 +3002,7 @@
         </w:tc>
         <w:tc>
           <w:tcPr>
-            <w:tcW w:w="8339" w:type="dxa"/>
+            <w:tcW w:w="8340" w:type="dxa"/>
             <w:tcBorders/>
           </w:tcPr>
           <w:p>
@@ -2961,8 +3034,8 @@
               </w:rPr>
               <w:t xml:space="preserve">a set </w:t>
             </w:r>
-            <w:bookmarkStart w:id="61" w:name="_Hlk26270745"/>
-            <w:bookmarkStart w:id="62" w:name="OLE_LINK92"/>
+            <w:bookmarkStart w:id="61" w:name="OLE_LINK92"/>
+            <w:bookmarkStart w:id="62" w:name="_Hlk26270745"/>
             <w:r>
               <w:rPr>
                 <w:rFonts w:eastAsia="Calibri" w:cs="Cambria Math" w:ascii="Cambria Math" w:hAnsi="Cambria Math"/>
@@ -3055,7 +3128,7 @@
         </w:tc>
         <w:tc>
           <w:tcPr>
-            <w:tcW w:w="8339" w:type="dxa"/>
+            <w:tcW w:w="8340" w:type="dxa"/>
             <w:tcBorders/>
           </w:tcPr>
           <w:p>
@@ -3125,6 +3198,7 @@
               <w:spacing w:before="0" w:after="0"/>
               <w:ind w:firstLine="284" w:left="0"/>
               <w:contextualSpacing/>
+              <w:jc w:val="left"/>
               <w:outlineLvl w:val="0"/>
               <w:rPr>
                 <w:rFonts w:ascii="Cambria Math" w:hAnsi="Cambria Math" w:cs="Tahoma"/>
@@ -3151,7 +3225,7 @@
         </w:tc>
         <w:tc>
           <w:tcPr>
-            <w:tcW w:w="8339" w:type="dxa"/>
+            <w:tcW w:w="8340" w:type="dxa"/>
             <w:tcBorders/>
           </w:tcPr>
           <w:p>
@@ -3227,9 +3301,9 @@
                 <w:lang w:val="en-AU"/>
               </w:rPr>
             </w:pPr>
-            <w:bookmarkStart w:id="64" w:name="_Hlk26271053"/>
+            <w:bookmarkStart w:id="64" w:name="OLE_LINK107"/>
             <w:bookmarkStart w:id="65" w:name="OLE_LINK100"/>
-            <w:bookmarkStart w:id="66" w:name="OLE_LINK107"/>
+            <w:bookmarkStart w:id="66" w:name="_Hlk26271053"/>
             <w:bookmarkStart w:id="67" w:name="_Hlk26270714_Copy_1"/>
             <w:bookmarkEnd w:id="67"/>
             <w:r>
@@ -3250,7 +3324,7 @@
         </w:tc>
         <w:tc>
           <w:tcPr>
-            <w:tcW w:w="8339" w:type="dxa"/>
+            <w:tcW w:w="8340" w:type="dxa"/>
             <w:tcBorders/>
           </w:tcPr>
           <w:p>
@@ -3346,7 +3420,7 @@
         </w:tc>
         <w:tc>
           <w:tcPr>
-            <w:tcW w:w="8339" w:type="dxa"/>
+            <w:tcW w:w="8340" w:type="dxa"/>
             <w:tcBorders/>
           </w:tcPr>
           <w:p>
@@ -3379,11 +3453,13 @@
               </w:rPr>
               <w:t xml:space="preserve">a total function </w:t>
             </w:r>
-            <w:bookmarkStart w:id="68" w:name="_Hlk26271151"/>
+            <w:bookmarkStart w:id="68" w:name="OLE_LINK123"/>
             <w:bookmarkStart w:id="69" w:name="OLE_LINK104"/>
-            <w:bookmarkStart w:id="70" w:name="OLE_LINK123"/>
-            <w:r>
-              <w:rPr/>
+            <w:bookmarkStart w:id="70" w:name="_Hlk26271151"/>
+            <w:r>
+              <w:rPr>
+                <w:sz w:val="24"/>
+              </w:rPr>
             </w:r>
             <m:oMath xmlns:m="http://schemas.openxmlformats.org/officeDocument/2006/math">
               <m:r>
@@ -3440,8 +3516,8 @@
               </w:rPr>
               <w:t xml:space="preserve"> </w:t>
             </w:r>
-            <w:bookmarkStart w:id="71" w:name="_Hlk26275063"/>
-            <w:bookmarkStart w:id="72" w:name="OLE_LINK110"/>
+            <w:bookmarkStart w:id="71" w:name="OLE_LINK110"/>
+            <w:bookmarkStart w:id="72" w:name="_Hlk26275063"/>
             <w:r>
               <w:rPr>
                 <w:rFonts w:eastAsia="Calibri" w:cs="Tahoma" w:ascii="Cambria Math" w:hAnsi="Cambria Math"/>
@@ -3465,7 +3541,9 @@
               <w:t xml:space="preserve"> </w:t>
             </w:r>
             <w:r>
-              <w:rPr/>
+              <w:rPr>
+                <w:sz w:val="24"/>
+              </w:rPr>
             </w:r>
             <m:oMath xmlns:m="http://schemas.openxmlformats.org/officeDocument/2006/math">
               <m:sSup>
@@ -3557,7 +3635,7 @@
         </w:tc>
         <w:tc>
           <w:tcPr>
-            <w:tcW w:w="8339" w:type="dxa"/>
+            <w:tcW w:w="8340" w:type="dxa"/>
             <w:tcBorders/>
           </w:tcPr>
           <w:p>
@@ -3669,7 +3747,7 @@
         </w:tc>
         <w:tc>
           <w:tcPr>
-            <w:tcW w:w="8339" w:type="dxa"/>
+            <w:tcW w:w="8340" w:type="dxa"/>
             <w:tcBorders/>
           </w:tcPr>
           <w:p>
@@ -3884,8 +3962,8 @@
           <w:lang w:val="en-AU"/>
         </w:rPr>
       </w:pPr>
-      <w:bookmarkStart w:id="76" w:name="OLE_LINK6"/>
-      <w:bookmarkStart w:id="77" w:name="OLE_LINK20"/>
+      <w:bookmarkStart w:id="76" w:name="OLE_LINK20"/>
+      <w:bookmarkStart w:id="77" w:name="OLE_LINK6"/>
       <w:r>
         <w:rPr>
           <w:rFonts w:eastAsia="" w:cs="Tahoma" w:ascii="Cambria Math" w:hAnsi="Cambria Math" w:eastAsiaTheme="minorEastAsia"/>
@@ -3982,8 +4060,8 @@
         </w:rPr>
         <w:t>p</w:t>
       </w:r>
-      <w:bookmarkStart w:id="78" w:name="_Hlk29722226"/>
-      <w:bookmarkStart w:id="79" w:name="OLE_LINK139"/>
+      <w:bookmarkStart w:id="78" w:name="OLE_LINK139"/>
+      <w:bookmarkStart w:id="79" w:name="_Hlk29722226"/>
       <w:r>
         <w:rPr>
           <w:rFonts w:eastAsia="" w:cs="Tahoma" w:ascii="Courier" w:hAnsi="Courier" w:eastAsiaTheme="minorEastAsia"/>
@@ -4013,8 +4091,8 @@
         </w:rPr>
         <w:t xml:space="preserve">denote </w:t>
       </w:r>
-      <w:bookmarkStart w:id="80" w:name="OLE_LINK153"/>
-      <w:bookmarkStart w:id="81" w:name="OLE_LINK154"/>
+      <w:bookmarkStart w:id="80" w:name="OLE_LINK154"/>
+      <w:bookmarkStart w:id="81" w:name="OLE_LINK153"/>
       <w:r>
         <w:rPr>
           <w:rFonts w:eastAsia="" w:cs="Tahoma" w:ascii="Cambria Math" w:hAnsi="Cambria Math" w:eastAsiaTheme="minorEastAsia"/>
@@ -4113,8 +4191,8 @@
         </w:rPr>
       </w:pPr>
       <w:bookmarkStart w:id="82" w:name="_Hlk511229325"/>
-      <w:bookmarkStart w:id="83" w:name="_Hlk26276159"/>
-      <w:bookmarkStart w:id="84" w:name="OLE_LINK116"/>
+      <w:bookmarkStart w:id="83" w:name="OLE_LINK116"/>
+      <w:bookmarkStart w:id="84" w:name="_Hlk26276159"/>
       <w:r>
         <w:rPr>
           <w:rFonts w:eastAsia="" w:cs="Tahoma" w:ascii="Courier" w:hAnsi="Courier" w:eastAsiaTheme="minorEastAsia"/>
@@ -4224,8 +4302,8 @@
         </w:rPr>
         <w:t xml:space="preserve"> </w:t>
       </w:r>
-      <w:bookmarkStart w:id="86" w:name="_Hlk26373029"/>
-      <w:bookmarkStart w:id="87" w:name="OLE_LINK204"/>
+      <w:bookmarkStart w:id="86" w:name="OLE_LINK204"/>
+      <w:bookmarkStart w:id="87" w:name="_Hlk26373029"/>
       <w:r>
         <w:rPr>
           <w:rFonts w:cs="Tahoma" w:ascii="Cambria Math" w:hAnsi="Cambria Math"/>
@@ -4263,8 +4341,8 @@
           <w:lang w:val="en-AU"/>
         </w:rPr>
       </w:pPr>
-      <w:bookmarkStart w:id="88" w:name="_Hlk26276190"/>
-      <w:bookmarkStart w:id="89" w:name="OLE_LINK117"/>
+      <w:bookmarkStart w:id="88" w:name="OLE_LINK117"/>
+      <w:bookmarkStart w:id="89" w:name="_Hlk26276190"/>
       <w:r>
         <w:rPr>
           <w:rFonts w:eastAsia="" w:cs="Tahoma" w:ascii="Courier" w:hAnsi="Courier" w:eastAsiaTheme="minorEastAsia"/>
@@ -4283,8 +4361,8 @@
         </w:rPr>
         <w:t xml:space="preserve"> denotes a role name </w:t>
       </w:r>
-      <w:bookmarkStart w:id="90" w:name="_Hlk29893550"/>
-      <w:bookmarkStart w:id="91" w:name="OLE_LINK259"/>
+      <w:bookmarkStart w:id="90" w:name="OLE_LINK259"/>
+      <w:bookmarkStart w:id="91" w:name="_Hlk29893550"/>
       <w:r>
         <w:rPr>
           <w:rFonts w:cs="Tahoma" w:ascii="Cambria Math" w:hAnsi="Cambria Math"/>
@@ -4778,10 +4856,10 @@
           <w:lang w:val="en-AU"/>
         </w:rPr>
       </w:r>
-      <w:bookmarkStart w:id="93" w:name="OLE_LINK277"/>
-      <w:bookmarkStart w:id="94" w:name="OLE_LINK278"/>
-      <w:bookmarkStart w:id="95" w:name="OLE_LINK277"/>
-      <w:bookmarkStart w:id="96" w:name="OLE_LINK278"/>
+      <w:bookmarkStart w:id="93" w:name="OLE_LINK278"/>
+      <w:bookmarkStart w:id="94" w:name="OLE_LINK277"/>
+      <w:bookmarkStart w:id="95" w:name="OLE_LINK278"/>
+      <w:bookmarkStart w:id="96" w:name="OLE_LINK277"/>
     </w:p>
     <w:p>
       <w:pPr>
@@ -4834,8 +4912,8 @@
           <w:lang w:val="en-AU"/>
         </w:rPr>
       </w:pPr>
-      <w:bookmarkStart w:id="97" w:name="_Hlk33892817"/>
-      <w:bookmarkStart w:id="98" w:name="OLE_LINK333"/>
+      <w:bookmarkStart w:id="97" w:name="OLE_LINK333"/>
+      <w:bookmarkStart w:id="98" w:name="_Hlk33892817"/>
       <w:r>
         <w:rPr>
           <w:rFonts w:cs="Tahoma" w:ascii="Cambria Math" w:hAnsi="Cambria Math"/>
@@ -4963,8 +5041,8 @@
         </w:rPr>
         <w:t>, 𝓟</w:t>
       </w:r>
-      <w:bookmarkStart w:id="100" w:name="_Hlk26279971"/>
-      <w:bookmarkStart w:id="101" w:name="OLE_LINK88"/>
+      <w:bookmarkStart w:id="100" w:name="OLE_LINK88"/>
+      <w:bookmarkStart w:id="101" w:name="_Hlk26279971"/>
       <w:r>
         <w:rPr>
           <w:rFonts w:cs="Tahoma" w:ascii="Cambria Math" w:hAnsi="Cambria Math"/>
@@ -5052,8 +5130,8 @@
         </w:rPr>
         <w:t>&lt; 𝓣</w:t>
       </w:r>
-      <w:bookmarkStart w:id="102" w:name="_Hlk26264969"/>
-      <w:bookmarkStart w:id="103" w:name="OLE_LINK77"/>
+      <w:bookmarkStart w:id="102" w:name="OLE_LINK77"/>
+      <w:bookmarkStart w:id="103" w:name="_Hlk26264969"/>
       <w:r>
         <w:rPr>
           <w:rFonts w:cs="Tahoma" w:ascii="Cambria Math" w:hAnsi="Cambria Math"/>
@@ -5268,7 +5346,7 @@
       </w:tblPr>
       <w:tblGrid>
         <w:gridCol w:w="731"/>
-        <w:gridCol w:w="8166"/>
+        <w:gridCol w:w="8165"/>
       </w:tblGrid>
       <w:tr>
         <w:trPr>
@@ -5299,8 +5377,8 @@
                 <w:lang w:val="en-AU"/>
               </w:rPr>
             </w:pPr>
-            <w:bookmarkStart w:id="106" w:name="_Hlk26276674"/>
-            <w:bookmarkStart w:id="107" w:name="OLE_LINK127"/>
+            <w:bookmarkStart w:id="106" w:name="OLE_LINK127"/>
+            <w:bookmarkStart w:id="107" w:name="_Hlk26276674"/>
             <w:r>
               <w:rPr>
                 <w:rFonts w:eastAsia="Calibri" w:cs="Tahoma" w:ascii="Cambria Math" w:hAnsi="Cambria Math"/>
@@ -5317,7 +5395,7 @@
         </w:tc>
         <w:tc>
           <w:tcPr>
-            <w:tcW w:w="8166" w:type="dxa"/>
+            <w:tcW w:w="8165" w:type="dxa"/>
             <w:tcBorders/>
           </w:tcPr>
           <w:p>
@@ -5392,8 +5470,8 @@
                 <w:lang w:val="en-AU"/>
               </w:rPr>
             </w:pPr>
-            <w:bookmarkStart w:id="108" w:name="OLE_LINK75"/>
-            <w:bookmarkStart w:id="109" w:name="OLE_LINK76"/>
+            <w:bookmarkStart w:id="108" w:name="OLE_LINK76"/>
+            <w:bookmarkStart w:id="109" w:name="OLE_LINK75"/>
             <w:r>
               <w:rPr>
                 <w:rFonts w:eastAsia="Calibri" w:cs="Cambria Math" w:ascii="Cambria Math" w:hAnsi="Cambria Math"/>
@@ -5412,7 +5490,7 @@
         </w:tc>
         <w:tc>
           <w:tcPr>
-            <w:tcW w:w="8166" w:type="dxa"/>
+            <w:tcW w:w="8165" w:type="dxa"/>
             <w:tcBorders/>
           </w:tcPr>
           <w:p>
@@ -5444,8 +5522,8 @@
               </w:rPr>
               <w:t xml:space="preserve">a set </w:t>
             </w:r>
-            <w:bookmarkStart w:id="110" w:name="OLE_LINK108"/>
-            <w:bookmarkStart w:id="111" w:name="OLE_LINK109"/>
+            <w:bookmarkStart w:id="110" w:name="OLE_LINK109"/>
+            <w:bookmarkStart w:id="111" w:name="OLE_LINK108"/>
             <w:r>
               <w:rPr>
                 <w:rFonts w:eastAsia="Calibri" w:cs="Cambria Math" w:ascii="Cambria Math" w:hAnsi="Cambria Math"/>
@@ -5529,7 +5607,7 @@
         </w:tc>
         <w:tc>
           <w:tcPr>
-            <w:tcW w:w="8166" w:type="dxa"/>
+            <w:tcW w:w="8165" w:type="dxa"/>
             <w:tcBorders/>
           </w:tcPr>
           <w:p>
@@ -5637,8 +5715,8 @@
               </w:rPr>
               <w:t xml:space="preserve">with arity </w:t>
             </w:r>
-            <w:bookmarkStart w:id="116" w:name="_Hlk511220846"/>
-            <w:bookmarkStart w:id="117" w:name="OLE_LINK67"/>
+            <w:bookmarkStart w:id="116" w:name="OLE_LINK67"/>
+            <w:bookmarkStart w:id="117" w:name="_Hlk511220846"/>
             <w:bookmarkStart w:id="118" w:name="_Hlk511220803"/>
             <w:r>
               <w:rPr>
@@ -5718,8 +5796,8 @@
                 <w:lang w:val="en-AU"/>
               </w:rPr>
             </w:pPr>
-            <w:bookmarkStart w:id="119" w:name="_Hlk511293219"/>
-            <w:bookmarkStart w:id="120" w:name="OLE_LINK87"/>
+            <w:bookmarkStart w:id="119" w:name="OLE_LINK87"/>
+            <w:bookmarkStart w:id="120" w:name="_Hlk511293219"/>
             <w:r>
               <w:rPr>
                 <w:rFonts w:eastAsia="Calibri" w:cs="Cambria Math" w:ascii="Cambria Math" w:hAnsi="Cambria Math"/>
@@ -5737,7 +5815,7 @@
         </w:tc>
         <w:tc>
           <w:tcPr>
-            <w:tcW w:w="8166" w:type="dxa"/>
+            <w:tcW w:w="8165" w:type="dxa"/>
             <w:tcBorders/>
           </w:tcPr>
           <w:p>
@@ -5864,8 +5942,8 @@
               </w:rPr>
               <w:t xml:space="preserve">∈ 𝓟 </w:t>
             </w:r>
-            <w:bookmarkStart w:id="122" w:name="OLE_LINK84"/>
-            <w:bookmarkStart w:id="123" w:name="OLE_LINK86"/>
+            <w:bookmarkStart w:id="122" w:name="OLE_LINK86"/>
+            <w:bookmarkStart w:id="123" w:name="OLE_LINK84"/>
             <w:r>
               <w:rPr>
                 <w:rFonts w:eastAsia="Calibri" w:cs="Tahoma" w:ascii="Cambria Math" w:hAnsi="Cambria Math"/>
@@ -5957,8 +6035,8 @@
                 <w:lang w:val="en-AU"/>
               </w:rPr>
             </w:pPr>
-            <w:bookmarkStart w:id="124" w:name="OLE_LINK112"/>
-            <w:bookmarkStart w:id="125" w:name="OLE_LINK113"/>
+            <w:bookmarkStart w:id="124" w:name="OLE_LINK113"/>
+            <w:bookmarkStart w:id="125" w:name="OLE_LINK112"/>
             <w:r>
               <w:rPr>
                 <w:rFonts w:eastAsia="Calibri" w:cs="Tahoma" w:ascii="Cambria Math" w:hAnsi="Cambria Math"/>
@@ -5976,7 +6054,7 @@
         </w:tc>
         <w:tc>
           <w:tcPr>
-            <w:tcW w:w="8166" w:type="dxa"/>
+            <w:tcW w:w="8165" w:type="dxa"/>
             <w:tcBorders/>
           </w:tcPr>
           <w:p>
@@ -6075,7 +6153,7 @@
         </w:tc>
         <w:tc>
           <w:tcPr>
-            <w:tcW w:w="8166" w:type="dxa"/>
+            <w:tcW w:w="8165" w:type="dxa"/>
             <w:tcBorders/>
           </w:tcPr>
           <w:p>
@@ -6160,7 +6238,9 @@
               <w:t xml:space="preserve"> </w:t>
             </w:r>
             <w:r>
-              <w:rPr/>
+              <w:rPr>
+                <w:sz w:val="24"/>
+              </w:rPr>
             </w:r>
             <m:oMath xmlns:m="http://schemas.openxmlformats.org/officeDocument/2006/math">
               <m:sSub>
@@ -6352,18 +6432,7 @@
                 <w:szCs w:val="18"/>
                 <w:lang w:val="en-AU" w:eastAsia="en-US" w:bidi="ar-SA"/>
               </w:rPr>
-              <w:t xml:space="preserve">∈ </w:t>
-            </w:r>
-            <w:r>
-              <w:rPr>
-                <w:rFonts w:eastAsia="Calibri" w:cs="Tahoma" w:ascii="Cambria Math" w:hAnsi="Cambria Math"/>
-                <w:color w:themeColor="text1" w:val="000000"/>
-                <w:kern w:val="0"/>
-                <w:sz w:val="18"/>
-                <w:szCs w:val="18"/>
-                <w:lang w:val="en-AU" w:eastAsia="en-US" w:bidi="ar-SA"/>
-              </w:rPr>
-              <w:t>(</w:t>
+              <w:t>∈ (</w:t>
             </w:r>
             <w:r>
               <w:rPr>
@@ -6562,7 +6631,9 @@
             </w:r>
             <w:bookmarkStart w:id="131" w:name="_Hlk27208941"/>
             <w:r>
-              <w:rPr/>
+              <w:rPr>
+                <w:sz w:val="24"/>
+              </w:rPr>
             </w:r>
             <m:oMath xmlns:m="http://schemas.openxmlformats.org/officeDocument/2006/math">
               <m:r>
@@ -6707,7 +6778,7 @@
         </w:tc>
         <w:tc>
           <w:tcPr>
-            <w:tcW w:w="8166" w:type="dxa"/>
+            <w:tcW w:w="8165" w:type="dxa"/>
             <w:tcBorders/>
           </w:tcPr>
           <w:p>
@@ -6807,7 +6878,9 @@
               <w:t xml:space="preserve">with domain and range over the range of the function </w:t>
             </w:r>
             <w:r>
-              <w:rPr/>
+              <w:rPr>
+                <w:sz w:val="24"/>
+              </w:rPr>
             </w:r>
             <m:oMath xmlns:m="http://schemas.openxmlformats.org/officeDocument/2006/math">
               <m:r>
@@ -6935,7 +7008,20 @@
           <w:rPr>
             <w:rFonts w:ascii="Cambria Math" w:hAnsi="Cambria Math"/>
           </w:rPr>
-          <m:t xml:space="preserve">"~" </m:t>
+          <m:t xml:space="preserve"/>
+        </m:r>
+        <m:r>
+          <m:t xml:space="preserve"> </m:t>
+        </m:r>
+        <m:r>
+          <m:rPr>
+            <m:lit/>
+            <m:nor/>
+          </m:rPr>
+          <w:rPr>
+            <w:rFonts w:ascii="Cambria Math" w:hAnsi="Cambria Math"/>
+          </w:rPr>
+          <m:t xml:space="preserve"> </m:t>
         </m:r>
         <m:r>
           <w:rPr>
@@ -6951,7 +7037,23 @@
           <w:rPr>
             <w:rFonts w:ascii="Cambria Math" w:hAnsi="Cambria Math"/>
           </w:rPr>
-          <m:t xml:space="preserve"> "∧" </m:t>
+          <m:t xml:space="preserve"> </m:t>
+        </m:r>
+        <m:r>
+          <w:rPr>
+            <w:rFonts w:ascii="Cambria Math" w:hAnsi="Cambria Math"/>
+          </w:rPr>
+          <m:t xml:space="preserve">∧</m:t>
+        </m:r>
+        <m:r>
+          <m:rPr>
+            <m:lit/>
+            <m:nor/>
+          </m:rPr>
+          <w:rPr>
+            <w:rFonts w:ascii="Cambria Math" w:hAnsi="Cambria Math"/>
+          </w:rPr>
+          <m:t xml:space="preserve"> </m:t>
         </m:r>
         <m:r>
           <w:rPr>
@@ -6967,7 +7069,23 @@
           <w:rPr>
             <w:rFonts w:ascii="Cambria Math" w:hAnsi="Cambria Math"/>
           </w:rPr>
-          <m:t xml:space="preserve"> "∨" </m:t>
+          <m:t xml:space="preserve"> </m:t>
+        </m:r>
+        <m:r>
+          <w:rPr>
+            <w:rFonts w:ascii="Cambria Math" w:hAnsi="Cambria Math"/>
+          </w:rPr>
+          <m:t xml:space="preserve">∨</m:t>
+        </m:r>
+        <m:r>
+          <m:rPr>
+            <m:lit/>
+            <m:nor/>
+          </m:rPr>
+          <w:rPr>
+            <w:rFonts w:ascii="Cambria Math" w:hAnsi="Cambria Math"/>
+          </w:rPr>
+          <m:t xml:space="preserve"> </m:t>
         </m:r>
         <m:r>
           <w:rPr>
@@ -6983,7 +7101,23 @@
           <w:rPr>
             <w:rFonts w:ascii="Cambria Math" w:hAnsi="Cambria Math"/>
           </w:rPr>
-          <m:t xml:space="preserve"> "→" </m:t>
+          <m:t xml:space="preserve"> </m:t>
+        </m:r>
+        <m:r>
+          <w:rPr>
+            <w:rFonts w:ascii="Cambria Math" w:hAnsi="Cambria Math"/>
+          </w:rPr>
+          <m:t xml:space="preserve">→</m:t>
+        </m:r>
+        <m:r>
+          <m:rPr>
+            <m:lit/>
+            <m:nor/>
+          </m:rPr>
+          <w:rPr>
+            <w:rFonts w:ascii="Cambria Math" w:hAnsi="Cambria Math"/>
+          </w:rPr>
+          <m:t xml:space="preserve"> </m:t>
         </m:r>
       </m:oMath>
       <w:r>
@@ -7511,8 +7645,8 @@
         </w:rPr>
         <w:t xml:space="preserve">  expression using its grammar specification in a way similar to Montague grammars. The composition among steps in the induction makes use of </w:t>
       </w:r>
-      <w:bookmarkStart w:id="137" w:name="_Hlk33718743"/>
-      <w:bookmarkStart w:id="138" w:name="OLE_LINK269"/>
+      <w:bookmarkStart w:id="137" w:name="OLE_LINK269"/>
+      <w:bookmarkStart w:id="138" w:name="_Hlk33718743"/>
       <w:r>
         <w:rPr>
           <w:rFonts w:eastAsia="" w:cs="Times New Roman" w:ascii="Cambria Math" w:hAnsi="Cambria Math" w:eastAsiaTheme="minorEastAsia"/>
@@ -7733,8 +7867,8 @@
           <w:lang w:val="en-AU"/>
         </w:rPr>
       </w:pPr>
-      <w:bookmarkStart w:id="141" w:name="OLE_LINK267"/>
-      <w:bookmarkStart w:id="142" w:name="OLE_LINK268"/>
+      <w:bookmarkStart w:id="141" w:name="OLE_LINK268"/>
+      <w:bookmarkStart w:id="142" w:name="OLE_LINK267"/>
       <w:bookmarkStart w:id="143" w:name="_Hlk32505761"/>
       <w:r>
         <w:rPr>
@@ -8250,10 +8384,10 @@
         </w:rPr>
         <w:t xml:space="preserve"> is well-founded, </w:t>
       </w:r>
-      <w:bookmarkStart w:id="145" w:name="OLE_LINK74"/>
-      <w:bookmarkStart w:id="146" w:name="OLE_LINK79"/>
-      <w:bookmarkStart w:id="147" w:name="_Hlk35359800"/>
-      <w:bookmarkStart w:id="148" w:name="OLE_LINK279"/>
+      <w:bookmarkStart w:id="145" w:name="OLE_LINK79"/>
+      <w:bookmarkStart w:id="146" w:name="OLE_LINK74"/>
+      <w:bookmarkStart w:id="147" w:name="OLE_LINK279"/>
+      <w:bookmarkStart w:id="148" w:name="_Hlk35359800"/>
       <w:r>
         <w:rPr>
           <w:rFonts w:cs="Arial" w:ascii="Arial" w:hAnsi="Arial"/>
@@ -8705,8 +8839,8 @@
         </w:rPr>
         <w:t xml:space="preserve"> of an ORM conceptual model is a FOL theory composed by the theory </w:t>
       </w:r>
-      <w:bookmarkStart w:id="149" w:name="_Hlk35357208"/>
-      <w:bookmarkStart w:id="150" w:name="OLE_LINK264"/>
+      <w:bookmarkStart w:id="149" w:name="OLE_LINK264"/>
+      <w:bookmarkStart w:id="150" w:name="_Hlk35357208"/>
       <w:r>
         <w:rPr>
           <w:rFonts w:eastAsia="" w:cs="Tahoma" w:ascii="Cambria Math" w:hAnsi="Cambria Math" w:eastAsiaTheme="minorEastAsia"/>
@@ -8747,8 +8881,8 @@
         </w:rPr>
         <w:t xml:space="preserve"> theory </w:t>
       </w:r>
-      <w:bookmarkStart w:id="151" w:name="_Hlk35357027"/>
-      <w:bookmarkStart w:id="152" w:name="OLE_LINK5"/>
+      <w:bookmarkStart w:id="151" w:name="OLE_LINK5"/>
+      <w:bookmarkStart w:id="152" w:name="_Hlk35357027"/>
       <w:r>
         <w:rPr>
           <w:rFonts w:eastAsia="" w:cs="Tahoma" w:ascii="Cambria Math" w:hAnsi="Cambria Math" w:eastAsiaTheme="minorEastAsia"/>
@@ -9799,10 +9933,12 @@
               </w:rPr>
               <w:t>(P (</w:t>
             </w:r>
-            <w:bookmarkStart w:id="154" w:name="_Hlk26281043"/>
-            <w:bookmarkStart w:id="155" w:name="OLE_LINK132"/>
-            <w:r>
-              <w:rPr/>
+            <w:bookmarkStart w:id="154" w:name="OLE_LINK132"/>
+            <w:bookmarkStart w:id="155" w:name="_Hlk26281043"/>
+            <w:r>
+              <w:rPr>
+                <w:sz w:val="24"/>
+              </w:rPr>
             </w:r>
             <m:oMath xmlns:m="http://schemas.openxmlformats.org/officeDocument/2006/math">
               <m:sSub>
@@ -9825,7 +9961,9 @@
               </m:sSub>
             </m:oMath>
             <w:r>
-              <w:rPr/>
+              <w:rPr>
+                <w:sz w:val="24"/>
+              </w:rPr>
               <w:t>,</w:t>
             </w:r>
             <w:r>
@@ -9841,7 +9979,9 @@
             </w:r>
             <w:bookmarkStart w:id="156" w:name="_Hlk511201255"/>
             <w:r>
-              <w:rPr/>
+              <w:rPr>
+                <w:sz w:val="24"/>
+              </w:rPr>
             </w:r>
             <m:oMath xmlns:m="http://schemas.openxmlformats.org/officeDocument/2006/math">
               <m:sSub>
@@ -10379,8 +10519,8 @@
               </w:rPr>
               <w:t>AlternatePredicate(</w:t>
             </w:r>
-            <w:bookmarkStart w:id="158" w:name="OLE_LINK23"/>
-            <w:bookmarkStart w:id="159" w:name="OLE_LINK24"/>
+            <w:bookmarkStart w:id="158" w:name="OLE_LINK24"/>
+            <w:bookmarkStart w:id="159" w:name="OLE_LINK23"/>
             <w:r>
               <w:rPr>
                 <w:rFonts w:eastAsia="MS Mincho" w:cs="Times New Roman" w:ascii="Courier" w:hAnsi="Courier"/>
@@ -10405,8 +10545,8 @@
               </w:rPr>
               <w:t xml:space="preserve">, </w:t>
             </w:r>
-            <w:bookmarkStart w:id="160" w:name="_Hlk512852755"/>
-            <w:bookmarkStart w:id="161" w:name="OLE_LINK14"/>
+            <w:bookmarkStart w:id="160" w:name="OLE_LINK14"/>
+            <w:bookmarkStart w:id="161" w:name="_Hlk512852755"/>
             <w:r>
               <w:rPr>
                 <w:rFonts w:eastAsia="MS Mincho" w:cs="Times New Roman" w:ascii="Courier" w:hAnsi="Courier"/>
@@ -10443,12 +10583,14 @@
               </w:rPr>
               <w:t xml:space="preserve"> (</w:t>
             </w:r>
-            <w:bookmarkStart w:id="162" w:name="_Hlk512853396"/>
-            <w:bookmarkStart w:id="163" w:name="OLE_LINK15"/>
-            <w:bookmarkStart w:id="164" w:name="OLE_LINK16"/>
-            <w:bookmarkStart w:id="165" w:name="_Hlk512852667"/>
-            <w:r>
-              <w:rPr/>
+            <w:bookmarkStart w:id="162" w:name="_Hlk512852667"/>
+            <w:bookmarkStart w:id="163" w:name="OLE_LINK16"/>
+            <w:bookmarkStart w:id="164" w:name="OLE_LINK15"/>
+            <w:bookmarkStart w:id="165" w:name="_Hlk512853396"/>
+            <w:r>
+              <w:rPr>
+                <w:sz w:val="24"/>
+              </w:rPr>
             </w:r>
             <m:oMath xmlns:m="http://schemas.openxmlformats.org/officeDocument/2006/math">
               <m:sSub>
@@ -10485,10 +10627,12 @@
               </w:rPr>
               <w:t xml:space="preserve"> … </w:t>
             </w:r>
-            <w:bookmarkStart w:id="166" w:name="_Hlk512852608"/>
-            <w:bookmarkStart w:id="167" w:name="OLE_LINK13"/>
-            <w:r>
-              <w:rPr/>
+            <w:bookmarkStart w:id="166" w:name="OLE_LINK13"/>
+            <w:bookmarkStart w:id="167" w:name="_Hlk512852608"/>
+            <w:r>
+              <w:rPr>
+                <w:sz w:val="24"/>
+              </w:rPr>
             </w:r>
             <m:oMath xmlns:m="http://schemas.openxmlformats.org/officeDocument/2006/math">
               <m:sSub>
@@ -10698,8 +10842,8 @@
               </w:rPr>
               <w:t xml:space="preserve">= </w:t>
             </w:r>
-            <w:bookmarkStart w:id="171" w:name="_Hlk26108966"/>
-            <w:bookmarkStart w:id="172" w:name="OLE_LINK9"/>
+            <w:bookmarkStart w:id="171" w:name="OLE_LINK9"/>
+            <w:bookmarkStart w:id="172" w:name="_Hlk26108966"/>
             <w:r>
               <w:rPr>
                 <w:rFonts w:eastAsia="Malgun Gothic" w:cs="Cambria Math" w:ascii="Cambria Math" w:hAnsi="Cambria Math"/>
@@ -10792,7 +10936,9 @@
               <w:t>{</w:t>
             </w:r>
             <w:r>
-              <w:rPr/>
+              <w:rPr>
+                <w:sz w:val="24"/>
+              </w:rPr>
             </w:r>
             <m:oMath xmlns:m="http://schemas.openxmlformats.org/officeDocument/2006/math">
               <m:sSub>
@@ -10826,7 +10972,9 @@
               <w:t xml:space="preserve"> … </w:t>
             </w:r>
             <w:r>
-              <w:rPr/>
+              <w:rPr>
+                <w:sz w:val="24"/>
+              </w:rPr>
             </w:r>
             <m:oMath xmlns:m="http://schemas.openxmlformats.org/officeDocument/2006/math">
               <m:sSub>
@@ -10899,10 +11047,12 @@
               </w:rPr>
               <w:t xml:space="preserve">{1 … </w:t>
             </w:r>
-            <w:bookmarkStart w:id="173" w:name="_Hlk512853151"/>
-            <w:bookmarkStart w:id="174" w:name="OLE_LINK29"/>
-            <w:r>
-              <w:rPr/>
+            <w:bookmarkStart w:id="173" w:name="OLE_LINK29"/>
+            <w:bookmarkStart w:id="174" w:name="_Hlk512853151"/>
+            <w:r>
+              <w:rPr>
+                <w:sz w:val="24"/>
+              </w:rPr>
             </w:r>
             <m:oMath xmlns:m="http://schemas.openxmlformats.org/officeDocument/2006/math">
               <m:r>
@@ -10999,8 +11149,8 @@
               </w:rPr>
               <w:t xml:space="preserve">Replace </w:t>
             </w:r>
-            <w:bookmarkStart w:id="175" w:name="OLE_LINK21"/>
-            <w:bookmarkStart w:id="176" w:name="OLE_LINK22"/>
+            <w:bookmarkStart w:id="175" w:name="OLE_LINK22"/>
+            <w:bookmarkStart w:id="176" w:name="OLE_LINK21"/>
             <w:bookmarkStart w:id="177" w:name="_Hlk512853523"/>
             <w:r>
               <w:rPr>
@@ -11107,8 +11257,8 @@
               </w:rPr>
               <w:t xml:space="preserve"> </w:t>
             </w:r>
-            <w:bookmarkStart w:id="179" w:name="OLE_LINK68"/>
-            <w:bookmarkStart w:id="180" w:name="OLE_LINK69"/>
+            <w:bookmarkStart w:id="179" w:name="OLE_LINK69"/>
+            <w:bookmarkStart w:id="180" w:name="OLE_LINK68"/>
             <w:r>
               <w:rPr>
                 <w:rFonts w:eastAsia="Calibri" w:cs="Tahoma" w:ascii="Cambria Math" w:hAnsi="Cambria Math"/>
@@ -11133,8 +11283,8 @@
               </w:rPr>
               <w:t xml:space="preserve">with  </w:t>
             </w:r>
-            <w:bookmarkStart w:id="181" w:name="_Hlk512853540"/>
-            <w:bookmarkStart w:id="182" w:name="OLE_LINK17"/>
+            <w:bookmarkStart w:id="181" w:name="OLE_LINK17"/>
+            <w:bookmarkStart w:id="182" w:name="_Hlk512853540"/>
             <w:r>
               <w:rPr>
                 <w:rFonts w:eastAsia="MS Mincho" w:cs="Times New Roman" w:ascii="Courier" w:hAnsi="Courier"/>
@@ -11160,7 +11310,9 @@
               <w:t>.</w:t>
             </w:r>
             <w:r>
-              <w:rPr/>
+              <w:rPr>
+                <w:sz w:val="24"/>
+              </w:rPr>
             </w:r>
             <m:oMath xmlns:m="http://schemas.openxmlformats.org/officeDocument/2006/math">
               <m:sSub>
@@ -11374,8 +11526,8 @@
               </w:rPr>
               <w:t>(</w:t>
             </w:r>
-            <w:bookmarkStart w:id="183" w:name="_Hlk512852296"/>
-            <w:bookmarkStart w:id="184" w:name="OLE_LINK12"/>
+            <w:bookmarkStart w:id="183" w:name="OLE_LINK12"/>
+            <w:bookmarkStart w:id="184" w:name="_Hlk512852296"/>
             <w:r>
               <w:rPr>
                 <w:rFonts w:eastAsia="Calibri" w:cs="Times New Roman" w:ascii="Courier" w:hAnsi="Courier"/>
@@ -11471,8 +11623,8 @@
                 <w:lang w:val="en-AU"/>
               </w:rPr>
             </w:pPr>
-            <w:bookmarkStart w:id="185" w:name="_Hlk26203096"/>
-            <w:bookmarkStart w:id="186" w:name="OLE_LINK62"/>
+            <w:bookmarkStart w:id="185" w:name="OLE_LINK62"/>
+            <w:bookmarkStart w:id="186" w:name="_Hlk26203096"/>
             <w:r>
               <w:rPr>
                 <w:rFonts w:eastAsia="MS Mincho" w:cs="Times New Roman" w:ascii="Cambria Math" w:hAnsi="Cambria Math"/>
@@ -11530,18 +11682,7 @@
                 <w:szCs w:val="18"/>
                 <w:lang w:val="en-AU" w:eastAsia="en-US" w:bidi="ar-SA"/>
               </w:rPr>
-              <w:t xml:space="preserve">  in the ORM conceptual model with the role identifier </w:t>
-            </w:r>
-            <w:r>
-              <w:rPr>
-                <w:rFonts w:eastAsia="Calibri" w:cs="Tahoma" w:ascii="Cambria Math" w:hAnsi="Cambria Math"/>
-                <w:color w:themeColor="accent6" w:themeShade="bf" w:val="538135"/>
-                <w:kern w:val="0"/>
-                <w:sz w:val="18"/>
-                <w:szCs w:val="18"/>
-                <w:lang w:val="en-AU" w:eastAsia="en-US" w:bidi="ar-SA"/>
-              </w:rPr>
-              <w:t xml:space="preserve">i in </w:t>
+              <w:t xml:space="preserve">  in the ORM conceptual model with the role identifier i in </w:t>
             </w:r>
             <w:r>
               <w:rPr>
@@ -11816,8 +11957,8 @@
               </w:rPr>
               <w:t>.</w:t>
             </w:r>
-            <w:bookmarkStart w:id="187" w:name="_Hlk26108908"/>
-            <w:bookmarkStart w:id="188" w:name="OLE_LINK8"/>
+            <w:bookmarkStart w:id="187" w:name="OLE_LINK8"/>
+            <w:bookmarkStart w:id="188" w:name="_Hlk26108908"/>
             <w:r>
               <w:rPr>
                 <w:rFonts w:eastAsia="MS Mincho" w:cs="Times New Roman" w:ascii="Courier" w:hAnsi="Courier"/>
@@ -11951,8 +12092,8 @@
               </w:rPr>
               <w:t xml:space="preserve"> </w:t>
             </w:r>
-            <w:bookmarkStart w:id="189" w:name="_Hlk26109260"/>
-            <w:bookmarkStart w:id="190" w:name="OLE_LINK19"/>
+            <w:bookmarkStart w:id="189" w:name="OLE_LINK19"/>
+            <w:bookmarkStart w:id="190" w:name="_Hlk26109260"/>
             <w:r>
               <w:rPr>
                 <w:rFonts w:eastAsia="MS Mincho" w:cs="Times New Roman" w:ascii="Courier" w:hAnsi="Courier"/>
@@ -11977,9 +12118,9 @@
               </w:rPr>
               <w:t xml:space="preserve"> </w:t>
             </w:r>
-            <w:bookmarkStart w:id="191" w:name="_Hlk512862472"/>
+            <w:bookmarkStart w:id="191" w:name="OLE_LINK7"/>
             <w:bookmarkStart w:id="192" w:name="OLE_LINK25"/>
-            <w:bookmarkStart w:id="193" w:name="OLE_LINK7"/>
+            <w:bookmarkStart w:id="193" w:name="_Hlk512862472"/>
             <w:r>
               <w:rPr>
                 <w:rFonts w:eastAsia="MS Mincho" w:cs="Times New Roman" w:ascii="Cambria Math" w:hAnsi="Cambria Math"/>
@@ -12752,8 +12893,8 @@
               </w:rPr>
               <w:t>(P.</w:t>
             </w:r>
-            <w:bookmarkStart w:id="196" w:name="_Hlk26109828"/>
-            <w:bookmarkStart w:id="197" w:name="OLE_LINK41"/>
+            <w:bookmarkStart w:id="196" w:name="OLE_LINK41"/>
+            <w:bookmarkStart w:id="197" w:name="_Hlk26109828"/>
             <w:r>
               <w:rPr>
                 <w:rFonts w:eastAsia="MS Mincho" w:cs="Times New Roman" w:ascii="Courier" w:hAnsi="Courier"/>
@@ -13208,21 +13349,10 @@
                 <w:szCs w:val="18"/>
                 <w:lang w:val="en-AU" w:eastAsia="en-US" w:bidi="ar-SA"/>
               </w:rPr>
-              <w:t xml:space="preserve">, </w:t>
-            </w:r>
-            <w:r>
-              <w:rPr>
-                <w:rFonts w:eastAsia="MS Mincho" w:cs="Times New Roman" w:ascii="Courier" w:hAnsi="Courier"/>
-                <w:color w:val="7030A0"/>
-                <w:kern w:val="0"/>
-                <w:sz w:val="18"/>
-                <w:szCs w:val="18"/>
-                <w:lang w:val="en-AU" w:eastAsia="en-US" w:bidi="ar-SA"/>
-              </w:rPr>
-              <w:t>(</w:t>
-            </w:r>
-            <w:bookmarkStart w:id="201" w:name="OLE_LINK205"/>
-            <w:bookmarkStart w:id="202" w:name="OLE_LINK206"/>
+              <w:t>, (</w:t>
+            </w:r>
+            <w:bookmarkStart w:id="201" w:name="OLE_LINK206"/>
+            <w:bookmarkStart w:id="202" w:name="OLE_LINK205"/>
             <w:r>
               <w:rPr>
                 <w:rFonts w:eastAsia="MS Mincho" w:cs="Times New Roman" w:ascii="Courier" w:hAnsi="Courier"/>
@@ -13424,8 +13554,8 @@
               </w:rPr>
               <w:t xml:space="preserve">   </w:t>
             </w:r>
-            <w:bookmarkStart w:id="203" w:name="OLE_LINK275"/>
-            <w:bookmarkStart w:id="204" w:name="OLE_LINK276"/>
+            <w:bookmarkStart w:id="203" w:name="OLE_LINK276"/>
+            <w:bookmarkStart w:id="204" w:name="OLE_LINK275"/>
             <w:r>
               <w:rPr>
                 <w:rFonts w:eastAsia="Calibri" w:cs="Tahoma" w:ascii="Cambria Math" w:hAnsi="Cambria Math"/>
@@ -13449,7 +13579,9 @@
               <w:t xml:space="preserve"> </w:t>
             </w:r>
             <w:r>
-              <w:rPr/>
+              <w:rPr>
+                <w:sz w:val="24"/>
+              </w:rPr>
             </w:r>
             <m:oMath xmlns:m="http://schemas.openxmlformats.org/officeDocument/2006/math">
               <m:sSubSup>
@@ -13638,8 +13770,8 @@
                 <w:lang w:val="en-AU"/>
               </w:rPr>
             </w:pPr>
-            <w:bookmarkStart w:id="206" w:name="OLE_LINK221"/>
-            <w:bookmarkStart w:id="207" w:name="OLE_LINK222"/>
+            <w:bookmarkStart w:id="206" w:name="OLE_LINK222"/>
+            <w:bookmarkStart w:id="207" w:name="OLE_LINK221"/>
             <w:bookmarkEnd w:id="206"/>
             <w:bookmarkEnd w:id="207"/>
             <w:r>
@@ -13767,8 +13899,8 @@
               </w:rPr>
               <w:t>Unique</w:t>
             </w:r>
-            <w:bookmarkStart w:id="208" w:name="_Hlk26372740"/>
-            <w:bookmarkStart w:id="209" w:name="OLE_LINK201"/>
+            <w:bookmarkStart w:id="208" w:name="OLE_LINK201"/>
+            <w:bookmarkStart w:id="209" w:name="_Hlk26372740"/>
             <w:r>
               <w:rPr>
                 <w:rFonts w:eastAsia="MS Mincho" w:cs="Times New Roman" w:ascii="Courier" w:hAnsi="Courier"/>
@@ -13803,8 +13935,8 @@
               </w:rPr>
               <w:t xml:space="preserve"> </w:t>
             </w:r>
-            <w:bookmarkStart w:id="210" w:name="_Hlk26374023"/>
-            <w:bookmarkStart w:id="211" w:name="OLE_LINK211"/>
+            <w:bookmarkStart w:id="210" w:name="OLE_LINK211"/>
+            <w:bookmarkStart w:id="211" w:name="_Hlk26374023"/>
             <w:bookmarkStart w:id="212" w:name="_Hlk34660788"/>
             <w:r>
               <w:rPr>
@@ -13894,13 +14026,13 @@
                 <w:lang w:val="en-AU"/>
               </w:rPr>
             </w:pPr>
-            <w:bookmarkStart w:id="213" w:name="_Hlk26378788"/>
+            <w:bookmarkStart w:id="213" w:name="OLE_LINK140"/>
             <w:bookmarkStart w:id="214" w:name="OLE_LINK223"/>
-            <w:bookmarkStart w:id="215" w:name="OLE_LINK140"/>
-            <w:bookmarkStart w:id="216" w:name="_Hlk26373962"/>
-            <w:bookmarkStart w:id="217" w:name="OLE_LINK210"/>
-            <w:bookmarkStart w:id="218" w:name="OLE_LINK221_Copy_1"/>
-            <w:bookmarkStart w:id="219" w:name="OLE_LINK222_Copy_1"/>
+            <w:bookmarkStart w:id="215" w:name="_Hlk26378788"/>
+            <w:bookmarkStart w:id="216" w:name="OLE_LINK210"/>
+            <w:bookmarkStart w:id="217" w:name="_Hlk26373962"/>
+            <w:bookmarkStart w:id="218" w:name="OLE_LINK222_Copy_1"/>
+            <w:bookmarkStart w:id="219" w:name="OLE_LINK221_Copy_1"/>
             <w:bookmarkEnd w:id="218"/>
             <w:bookmarkEnd w:id="219"/>
             <w:r>
@@ -13914,14 +14046,16 @@
               </w:rPr>
               <w:t>FactTypeRule(</w:t>
             </w:r>
-            <w:bookmarkStart w:id="220" w:name="_Hlk26374049"/>
-            <w:bookmarkStart w:id="221" w:name="OLE_LINK212"/>
-            <w:bookmarkStart w:id="222" w:name="_Hlk32565039"/>
-            <w:bookmarkStart w:id="223" w:name="OLE_LINK101"/>
-            <w:bookmarkStart w:id="224" w:name="OLE_LINK271"/>
-            <w:bookmarkStart w:id="225" w:name="OLE_LINK272"/>
-            <w:r>
-              <w:rPr/>
+            <w:bookmarkStart w:id="220" w:name="OLE_LINK272"/>
+            <w:bookmarkStart w:id="221" w:name="OLE_LINK271"/>
+            <w:bookmarkStart w:id="222" w:name="OLE_LINK101"/>
+            <w:bookmarkStart w:id="223" w:name="_Hlk32565039"/>
+            <w:bookmarkStart w:id="224" w:name="OLE_LINK212"/>
+            <w:bookmarkStart w:id="225" w:name="_Hlk26374049"/>
+            <w:r>
+              <w:rPr>
+                <w:sz w:val="24"/>
+              </w:rPr>
             </w:r>
             <m:oMath xmlns:m="http://schemas.openxmlformats.org/officeDocument/2006/math">
               <m:sSubSup>
@@ -13979,8 +14113,8 @@
                 </m:sup>
               </m:sSubSup>
             </m:oMath>
-            <w:bookmarkStart w:id="226" w:name="_Hlk26373931"/>
-            <w:bookmarkStart w:id="227" w:name="OLE_LINK209"/>
+            <w:bookmarkStart w:id="226" w:name="OLE_LINK209"/>
+            <w:bookmarkStart w:id="227" w:name="_Hlk26373931"/>
             <w:bookmarkEnd w:id="220"/>
             <w:bookmarkEnd w:id="221"/>
             <w:bookmarkEnd w:id="222"/>
@@ -14141,8 +14275,8 @@
                 <w:lang w:val="en-AU"/>
               </w:rPr>
             </w:pPr>
-            <w:bookmarkStart w:id="228" w:name="_Hlk32565053"/>
-            <w:bookmarkStart w:id="229" w:name="OLE_LINK102"/>
+            <w:bookmarkStart w:id="228" w:name="OLE_LINK102"/>
+            <w:bookmarkStart w:id="229" w:name="_Hlk32565053"/>
             <w:r>
               <w:rPr>
                 <w:rFonts w:eastAsia="MS Mincho" w:cs="Times New Roman" w:ascii="Courier" w:hAnsi="Courier"/>
@@ -14195,7 +14329,9 @@
               <w:t>FactTypeRule(</w:t>
             </w:r>
             <w:r>
-              <w:rPr/>
+              <w:rPr>
+                <w:sz w:val="24"/>
+              </w:rPr>
             </w:r>
             <m:oMath xmlns:m="http://schemas.openxmlformats.org/officeDocument/2006/math">
               <m:sSubSup>
@@ -14397,10 +14533,10 @@
           <w:lang w:val="en-AU"/>
         </w:rPr>
       </w:r>
-      <w:bookmarkStart w:id="230" w:name="_Hlk26374288"/>
-      <w:bookmarkStart w:id="231" w:name="OLE_LINK214"/>
-      <w:bookmarkStart w:id="232" w:name="_Hlk26374288"/>
-      <w:bookmarkStart w:id="233" w:name="OLE_LINK214"/>
+      <w:bookmarkStart w:id="230" w:name="OLE_LINK214"/>
+      <w:bookmarkStart w:id="231" w:name="_Hlk26374288"/>
+      <w:bookmarkStart w:id="232" w:name="OLE_LINK214"/>
+      <w:bookmarkStart w:id="233" w:name="_Hlk26374288"/>
       <w:bookmarkEnd w:id="232"/>
       <w:bookmarkEnd w:id="233"/>
     </w:p>
@@ -14483,9 +14619,9 @@
                 <w:lang w:val="en-AU"/>
               </w:rPr>
             </w:pPr>
-            <w:bookmarkStart w:id="234" w:name="_Hlk26377391"/>
+            <w:bookmarkStart w:id="234" w:name="OLE_LINK214_Copy_1"/>
             <w:bookmarkStart w:id="235" w:name="_Hlk26374288_Copy_1"/>
-            <w:bookmarkStart w:id="236" w:name="OLE_LINK214_Copy_1"/>
+            <w:bookmarkStart w:id="236" w:name="_Hlk26377391"/>
             <w:bookmarkEnd w:id="234"/>
             <w:bookmarkEnd w:id="235"/>
             <w:bookmarkEnd w:id="236"/>
@@ -14500,9 +14636,9 @@
               </w:rPr>
               <w:t>ExternalUnique</w:t>
             </w:r>
-            <w:bookmarkStart w:id="237" w:name="OLE_LINK199"/>
+            <w:bookmarkStart w:id="237" w:name="OLE_LINK216"/>
             <w:bookmarkStart w:id="238" w:name="OLE_LINK200"/>
-            <w:bookmarkStart w:id="239" w:name="OLE_LINK216"/>
+            <w:bookmarkStart w:id="239" w:name="OLE_LINK199"/>
             <w:r>
               <w:rPr>
                 <w:rFonts w:eastAsia="MS Mincho" w:cs="Times New Roman" w:ascii="Courier" w:hAnsi="Courier"/>
@@ -14752,8 +14888,8 @@
               </w:rPr>
               <w:t xml:space="preserve"> j,k</w:t>
             </w:r>
-            <w:bookmarkStart w:id="248" w:name="_Hlk26109013"/>
-            <w:bookmarkStart w:id="249" w:name="OLE_LINK10"/>
+            <w:bookmarkStart w:id="248" w:name="OLE_LINK10"/>
+            <w:bookmarkStart w:id="249" w:name="_Hlk26109013"/>
             <w:r>
               <w:rPr>
                 <w:rFonts w:eastAsia="MS Mincho" w:cs="Times New Roman" w:ascii="Courier" w:hAnsi="Courier"/>
@@ -15232,8 +15368,8 @@
                 <w:lang w:val="en-AU"/>
               </w:rPr>
             </w:pPr>
-            <w:bookmarkStart w:id="252" w:name="_Hlk512851064"/>
-            <w:bookmarkStart w:id="253" w:name="OLE_LINK11"/>
+            <w:bookmarkStart w:id="252" w:name="OLE_LINK11"/>
+            <w:bookmarkStart w:id="253" w:name="_Hlk512851064"/>
             <w:bookmarkStart w:id="254" w:name="_Hlk26377391_Copy_1"/>
             <w:bookmarkEnd w:id="254"/>
             <w:r>
@@ -15636,8 +15772,8 @@
                 <w:lang w:val="en-AU"/>
               </w:rPr>
             </w:pPr>
-            <w:bookmarkStart w:id="256" w:name="OLE_LINK219"/>
-            <w:bookmarkStart w:id="257" w:name="OLE_LINK220"/>
+            <w:bookmarkStart w:id="256" w:name="OLE_LINK220"/>
+            <w:bookmarkStart w:id="257" w:name="OLE_LINK219"/>
             <w:r>
               <w:rPr>
                 <w:rFonts w:eastAsia="MS Mincho" w:cs="Times New Roman" w:ascii="Courier" w:hAnsi="Courier"/>
@@ -15790,8 +15926,8 @@
               </w:rPr>
               <w:t>1</w:t>
             </w:r>
-            <w:bookmarkStart w:id="258" w:name="OLE_LINK61"/>
-            <w:bookmarkStart w:id="259" w:name="OLE_LINK63"/>
+            <w:bookmarkStart w:id="258" w:name="OLE_LINK63"/>
+            <w:bookmarkStart w:id="259" w:name="OLE_LINK61"/>
             <w:r>
               <w:rPr>
                 <w:rFonts w:eastAsia="MS Mincho" w:cs="Times New Roman" w:ascii="Courier" w:hAnsi="Courier"/>
@@ -16008,8 +16144,8 @@
                 <w:lang w:val="en-AU"/>
               </w:rPr>
             </w:pPr>
-            <w:bookmarkStart w:id="260" w:name="_Hlk29306787"/>
-            <w:bookmarkStart w:id="261" w:name="OLE_LINK30"/>
+            <w:bookmarkStart w:id="260" w:name="OLE_LINK30"/>
+            <w:bookmarkStart w:id="261" w:name="_Hlk29306787"/>
             <w:r>
               <w:rPr>
                 <w:rFonts w:eastAsia="Malgun Gothic" w:cs="Cambria Math" w:ascii="Cambria Math" w:hAnsi="Cambria Math"/>
@@ -16493,7 +16629,9 @@
               <w:t xml:space="preserve"> </w:t>
             </w:r>
             <w:r>
-              <w:rPr/>
+              <w:rPr>
+                <w:sz w:val="24"/>
+              </w:rPr>
             </w:r>
             <m:oMath xmlns:m="http://schemas.openxmlformats.org/officeDocument/2006/math">
               <m:sSubSup>
@@ -16699,8 +16837,8 @@
               </w:rPr>
               <w:t xml:space="preserve">FactTypeRule(P </w:t>
             </w:r>
-            <w:bookmarkStart w:id="262" w:name="OLE_LINK280"/>
-            <w:bookmarkStart w:id="263" w:name="OLE_LINK283"/>
+            <w:bookmarkStart w:id="262" w:name="OLE_LINK283"/>
+            <w:bookmarkStart w:id="263" w:name="OLE_LINK280"/>
             <w:r>
               <w:rPr>
                 <w:rFonts w:eastAsia="MS Mincho" w:cs="Times New Roman" w:ascii="Courier" w:hAnsi="Courier"/>
@@ -17138,8 +17276,8 @@
                 <w:lang w:val="en-AU"/>
               </w:rPr>
             </w:pPr>
-            <w:bookmarkStart w:id="264" w:name="OLE_LINK28"/>
-            <w:bookmarkStart w:id="265" w:name="OLE_LINK53"/>
+            <w:bookmarkStart w:id="264" w:name="OLE_LINK53"/>
+            <w:bookmarkStart w:id="265" w:name="OLE_LINK28"/>
             <w:r>
               <w:rPr>
                 <w:rFonts w:eastAsia="MS Mincho" w:cs="Times New Roman" w:ascii="Courier" w:hAnsi="Courier"/>
@@ -17192,7 +17330,9 @@
               <w:t>FactTypeRule(</w:t>
             </w:r>
             <w:r>
-              <w:rPr/>
+              <w:rPr>
+                <w:sz w:val="24"/>
+              </w:rPr>
             </w:r>
             <m:oMath xmlns:m="http://schemas.openxmlformats.org/officeDocument/2006/math">
               <m:sSubSup>
@@ -17474,7 +17614,9 @@
               <w:t>FactTypeRule(</w:t>
             </w:r>
             <w:r>
-              <w:rPr/>
+              <w:rPr>
+                <w:sz w:val="24"/>
+              </w:rPr>
             </w:r>
             <m:oMath xmlns:m="http://schemas.openxmlformats.org/officeDocument/2006/math">
               <m:sSubSup>
@@ -20912,8 +21054,8 @@
               </w:rPr>
               <w:t>ExternalFrequency(</w:t>
             </w:r>
-            <w:bookmarkStart w:id="268" w:name="_Hlk35617818"/>
-            <w:bookmarkStart w:id="269" w:name="OLE_LINK270"/>
+            <w:bookmarkStart w:id="268" w:name="OLE_LINK270"/>
+            <w:bookmarkStart w:id="269" w:name="_Hlk35617818"/>
             <w:r>
               <w:rPr>
                 <w:rFonts w:eastAsia="MS Mincho" w:cs="Times New Roman" w:ascii="Courier" w:hAnsi="Courier"/>
@@ -22564,8 +22706,8 @@
                 <w:lang w:val="en-AU"/>
               </w:rPr>
             </w:pPr>
-            <w:bookmarkStart w:id="271" w:name="_Hlk32588576"/>
-            <w:bookmarkStart w:id="272" w:name="OLE_LINK234"/>
+            <w:bookmarkStart w:id="271" w:name="OLE_LINK234"/>
+            <w:bookmarkStart w:id="272" w:name="_Hlk32588576"/>
             <w:r>
               <w:rPr/>
             </w:r>
@@ -22857,8 +22999,8 @@
               </w:rPr>
               <w:t>ExclusiveSubtypes</w:t>
             </w:r>
-            <w:bookmarkStart w:id="273" w:name="OLE_LINK2"/>
-            <w:bookmarkStart w:id="274" w:name="OLE_LINK3"/>
+            <w:bookmarkStart w:id="273" w:name="OLE_LINK3"/>
+            <w:bookmarkStart w:id="274" w:name="OLE_LINK2"/>
             <w:r>
               <w:rPr>
                 <w:rFonts w:eastAsia="MS Mincho" w:cs="Times New Roman" w:ascii="Courier" w:hAnsi="Courier"/>
@@ -23022,8 +23164,8 @@
                 <w:lang w:val="en-AU"/>
               </w:rPr>
             </w:pPr>
-            <w:bookmarkStart w:id="275" w:name="OLE_LINK229"/>
-            <w:bookmarkStart w:id="276" w:name="OLE_LINK233"/>
+            <w:bookmarkStart w:id="275" w:name="OLE_LINK233"/>
+            <w:bookmarkStart w:id="276" w:name="OLE_LINK229"/>
             <w:r>
               <w:rPr/>
             </w:r>
@@ -23649,8 +23791,8 @@
                 <w:lang w:val="en-AU"/>
               </w:rPr>
             </w:pPr>
-            <w:bookmarkStart w:id="278" w:name="OLE_LINK249"/>
-            <w:bookmarkStart w:id="279" w:name="OLE_LINK258"/>
+            <w:bookmarkStart w:id="278" w:name="OLE_LINK258"/>
+            <w:bookmarkStart w:id="279" w:name="OLE_LINK249"/>
             <w:r>
               <w:rPr/>
             </w:r>
@@ -24045,10 +24187,10 @@
                 <w:lang w:val="en-AU"/>
               </w:rPr>
             </w:pPr>
-            <w:bookmarkStart w:id="280" w:name="_Hlk26202051"/>
-            <w:bookmarkStart w:id="281" w:name="OLE_LINK59"/>
-            <w:bookmarkStart w:id="282" w:name="_Hlk512850820"/>
-            <w:bookmarkStart w:id="283" w:name="OLE_LINK4"/>
+            <w:bookmarkStart w:id="280" w:name="OLE_LINK59"/>
+            <w:bookmarkStart w:id="281" w:name="_Hlk26202051"/>
+            <w:bookmarkStart w:id="282" w:name="OLE_LINK4"/>
+            <w:bookmarkStart w:id="283" w:name="_Hlk512850820"/>
             <w:r>
               <w:rPr>
                 <w:rFonts w:eastAsia="MS Mincho" w:cs="Times New Roman" w:ascii="Courier" w:hAnsi="Courier"/>
@@ -24712,9 +24854,9 @@
                 <w:lang w:val="en-AU"/>
               </w:rPr>
             </w:pPr>
-            <w:bookmarkStart w:id="286" w:name="OLE_LINK70"/>
+            <w:bookmarkStart w:id="286" w:name="OLE_LINK198"/>
             <w:bookmarkStart w:id="287" w:name="OLE_LINK103"/>
-            <w:bookmarkStart w:id="288" w:name="OLE_LINK198"/>
+            <w:bookmarkStart w:id="288" w:name="OLE_LINK70"/>
             <w:r>
               <w:rPr/>
             </w:r>
@@ -25313,7 +25455,7 @@
       </w:tblPr>
       <w:tblGrid>
         <w:gridCol w:w="5777"/>
-        <w:gridCol w:w="4263"/>
+        <w:gridCol w:w="4262"/>
       </w:tblGrid>
       <w:tr>
         <w:trPr/>
@@ -25556,7 +25698,7 @@
         </w:tc>
         <w:tc>
           <w:tcPr>
-            <w:tcW w:w="4263" w:type="dxa"/>
+            <w:tcW w:w="4262" w:type="dxa"/>
             <w:tcBorders/>
           </w:tcPr>
           <w:p>
@@ -25661,8 +25803,8 @@
               </w:rPr>
               <w:t xml:space="preserve"> j≠k </w:t>
             </w:r>
-            <w:bookmarkStart w:id="290" w:name="_Hlk29307022"/>
-            <w:bookmarkStart w:id="291" w:name="OLE_LINK48"/>
+            <w:bookmarkStart w:id="290" w:name="OLE_LINK48"/>
+            <w:bookmarkStart w:id="291" w:name="_Hlk29307022"/>
             <w:r>
               <w:rPr>
                 <w:rFonts w:eastAsia="MS Mincho" w:cs="Times New Roman" w:ascii="Cambria Math" w:hAnsi="Cambria Math"/>
@@ -25858,8 +26000,8 @@
               </w:rPr>
               <w:t xml:space="preserve">k </w:t>
             </w:r>
-            <w:bookmarkStart w:id="292" w:name="_Hlk29307035"/>
-            <w:bookmarkStart w:id="293" w:name="OLE_LINK51"/>
+            <w:bookmarkStart w:id="292" w:name="OLE_LINK51"/>
+            <w:bookmarkStart w:id="293" w:name="_Hlk29307035"/>
             <w:r>
               <w:rPr>
                 <w:rFonts w:eastAsia="MS Mincho" w:cs="Times New Roman" w:ascii="Cambria Math" w:hAnsi="Cambria Math"/>
@@ -25994,7 +26136,7 @@
         <w:trPr/>
         <w:tc>
           <w:tcPr>
-            <w:tcW w:w="10040" w:type="dxa"/>
+            <w:tcW w:w="10039" w:type="dxa"/>
             <w:gridSpan w:val="2"/>
             <w:tcBorders/>
           </w:tcPr>
@@ -27302,8 +27444,8 @@
                 <w:lang w:val="en-AU"/>
               </w:rPr>
             </w:pPr>
-            <w:bookmarkStart w:id="296" w:name="OLE_LINK125"/>
-            <w:bookmarkStart w:id="297" w:name="OLE_LINK126"/>
+            <w:bookmarkStart w:id="296" w:name="OLE_LINK126"/>
+            <w:bookmarkStart w:id="297" w:name="OLE_LINK125"/>
             <w:r>
               <w:rPr>
                 <w:rFonts w:eastAsia="Calibri" w:cs="Tahoma" w:ascii="Cambria Math" w:hAnsi="Cambria Math"/>
@@ -27445,8 +27587,8 @@
               </w:rPr>
               <w:t>) … (</w:t>
             </w:r>
-            <w:bookmarkStart w:id="298" w:name="_Hlk26290372"/>
-            <w:bookmarkStart w:id="299" w:name="OLE_LINK152"/>
+            <w:bookmarkStart w:id="298" w:name="OLE_LINK152"/>
+            <w:bookmarkStart w:id="299" w:name="_Hlk26290372"/>
             <w:r>
               <w:rPr>
                 <w:rFonts w:eastAsia="MS Mincho" w:cs="Times New Roman" w:ascii="Courier" w:hAnsi="Courier"/>
@@ -28003,29 +28145,7 @@
                 <w:szCs w:val="18"/>
                 <w:lang w:val="en-AU" w:eastAsia="en-US" w:bidi="ar-SA"/>
               </w:rPr>
-              <w:t xml:space="preserve"> </w:t>
-            </w:r>
-            <w:r>
-              <w:rPr>
-                <w:rFonts w:eastAsia="MS Mincho" w:cs="Times New Roman" w:ascii="Cambria Math" w:hAnsi="Cambria Math"/>
-                <w:color w:val="7030A0"/>
-                <w:kern w:val="0"/>
-                <w:sz w:val="18"/>
-                <w:szCs w:val="18"/>
-                <w:lang w:val="en-AU" w:eastAsia="en-US" w:bidi="ar-SA"/>
-              </w:rPr>
-              <w:t>or omitted</w:t>
-            </w:r>
-            <w:r>
-              <w:rPr>
-                <w:rFonts w:eastAsia="MS Mincho" w:cs="Tahoma" w:ascii="Cambria Math" w:hAnsi="Cambria Math"/>
-                <w:color w:themeColor="text1" w:val="000000"/>
-                <w:kern w:val="0"/>
-                <w:sz w:val="18"/>
-                <w:szCs w:val="18"/>
-                <w:lang w:val="en-AU" w:eastAsia="en-US" w:bidi="ar-SA"/>
-              </w:rPr>
-              <w:t xml:space="preserve"> </w:t>
+              <w:t xml:space="preserve"> or omitted</w:t>
             </w:r>
           </w:p>
         </w:tc>
@@ -28060,8 +28180,8 @@
                 <w:lang w:val="en-AU"/>
               </w:rPr>
             </w:pPr>
-            <w:bookmarkStart w:id="301" w:name="_Hlk32597182"/>
-            <w:bookmarkStart w:id="302" w:name="OLE_LINK260"/>
+            <w:bookmarkStart w:id="301" w:name="OLE_LINK260"/>
+            <w:bookmarkStart w:id="302" w:name="_Hlk32597182"/>
             <w:r>
               <w:rPr/>
             </w:r>
@@ -28346,29 +28466,7 @@
                 <w:szCs w:val="18"/>
                 <w:lang w:val="en-AU" w:eastAsia="en-US" w:bidi="ar-SA"/>
               </w:rPr>
-              <w:t xml:space="preserve">  possibly  ∞ </w:t>
-            </w:r>
-            <w:r>
-              <w:rPr>
-                <w:rFonts w:eastAsia="MS Mincho" w:cs="Times New Roman" w:ascii="Cambria Math" w:hAnsi="Cambria Math"/>
-                <w:color w:val="7030A0"/>
-                <w:kern w:val="0"/>
-                <w:sz w:val="18"/>
-                <w:szCs w:val="18"/>
-                <w:lang w:val="en-AU" w:eastAsia="en-US" w:bidi="ar-SA"/>
-              </w:rPr>
-              <w:t>or omitted</w:t>
-            </w:r>
-            <w:r>
-              <w:rPr>
-                <w:rFonts w:eastAsia="MS Mincho" w:cs="Tahoma" w:ascii="Cambria Math" w:hAnsi="Cambria Math"/>
-                <w:color w:themeColor="text1" w:val="000000"/>
-                <w:kern w:val="0"/>
-                <w:sz w:val="18"/>
-                <w:szCs w:val="18"/>
-                <w:lang w:val="en-AU" w:eastAsia="en-US" w:bidi="ar-SA"/>
-              </w:rPr>
-              <w:t xml:space="preserve"> </w:t>
+              <w:t xml:space="preserve">  possibly  ∞ or omitted</w:t>
             </w:r>
           </w:p>
         </w:tc>
@@ -28403,8 +28501,8 @@
                 <w:lang w:val="en-AU"/>
               </w:rPr>
             </w:pPr>
-            <w:bookmarkStart w:id="304" w:name="_Hlk32597249"/>
-            <w:bookmarkStart w:id="305" w:name="OLE_LINK261"/>
+            <w:bookmarkStart w:id="304" w:name="OLE_LINK261"/>
+            <w:bookmarkStart w:id="305" w:name="_Hlk32597249"/>
             <w:r>
               <w:rPr/>
             </w:r>
@@ -28811,7 +28909,9 @@
               <w:t xml:space="preserve"> j≤</w:t>
             </w:r>
             <w:r>
-              <w:rPr/>
+              <w:rPr>
+                <w:sz w:val="24"/>
+              </w:rPr>
             </w:r>
             <m:oMath xmlns:m="http://schemas.openxmlformats.org/officeDocument/2006/math">
               <m:r>
@@ -28894,7 +28994,9 @@
               <w:t xml:space="preserve">  </w:t>
             </w:r>
             <w:r>
-              <w:rPr/>
+              <w:rPr>
+                <w:sz w:val="24"/>
+              </w:rPr>
             </w:r>
             <m:oMath xmlns:m="http://schemas.openxmlformats.org/officeDocument/2006/math">
               <m:sSubSup>
@@ -29764,8 +29866,8 @@
               </w:rPr>
               <w:t>V (</w:t>
             </w:r>
-            <w:bookmarkStart w:id="306" w:name="OLE_LINK105"/>
-            <w:bookmarkStart w:id="307" w:name="OLE_LINK106"/>
+            <w:bookmarkStart w:id="306" w:name="OLE_LINK106"/>
+            <w:bookmarkStart w:id="307" w:name="OLE_LINK105"/>
             <w:r>
               <w:rPr>
                 <w:rFonts w:eastAsia="MS Mincho" w:cs="Times New Roman" w:ascii="Courier" w:hAnsi="Courier"/>
@@ -30823,8 +30925,8 @@
                 <w:lang w:val="en-AU"/>
               </w:rPr>
             </w:pPr>
-            <w:bookmarkStart w:id="310" w:name="OLE_LINK167"/>
-            <w:bookmarkStart w:id="311" w:name="OLE_LINK168"/>
+            <w:bookmarkStart w:id="310" w:name="OLE_LINK168"/>
+            <w:bookmarkStart w:id="311" w:name="OLE_LINK167"/>
             <w:r>
               <w:rPr>
                 <w:rFonts w:eastAsia="MS Mincho" w:cs="Cambria" w:ascii="Cambria" w:hAnsi="Cambria"/>
@@ -31169,8 +31271,8 @@
                 <w:lang w:val="en-AU"/>
               </w:rPr>
             </w:pPr>
-            <w:bookmarkStart w:id="314" w:name="OLE_LINK207"/>
-            <w:bookmarkStart w:id="315" w:name="OLE_LINK213"/>
+            <w:bookmarkStart w:id="314" w:name="OLE_LINK213"/>
+            <w:bookmarkStart w:id="315" w:name="OLE_LINK207"/>
             <w:r>
               <w:rPr/>
             </w:r>
@@ -31752,8 +31854,8 @@
               </w:rPr>
               <w:t>(</w:t>
             </w:r>
-            <w:bookmarkStart w:id="316" w:name="_Hlk29306877"/>
-            <w:bookmarkStart w:id="317" w:name="OLE_LINK43"/>
+            <w:bookmarkStart w:id="316" w:name="OLE_LINK43"/>
+            <w:bookmarkStart w:id="317" w:name="_Hlk29306877"/>
             <w:r>
               <w:rPr>
                 <w:rFonts w:eastAsia="MS Mincho" w:cs="Times New Roman" w:ascii="Courier" w:hAnsi="Courier"/>
@@ -31842,8 +31944,8 @@
               </w:rPr>
               <w:t xml:space="preserve"> </w:t>
             </w:r>
-            <w:bookmarkStart w:id="318" w:name="_Hlk29485657"/>
-            <w:bookmarkStart w:id="319" w:name="OLE_LINK111"/>
+            <w:bookmarkStart w:id="318" w:name="OLE_LINK111"/>
+            <w:bookmarkStart w:id="319" w:name="_Hlk29485657"/>
             <w:r>
               <w:rPr>
                 <w:rFonts w:eastAsia="MS Mincho" w:cs="Times New Roman" w:ascii="Cambria Math" w:hAnsi="Cambria Math"/>
@@ -31911,10 +32013,12 @@
               </w:rPr>
               <w:t>with</w:t>
             </w:r>
-            <w:bookmarkStart w:id="320" w:name="OLE_LINK34"/>
-            <w:bookmarkStart w:id="321" w:name="OLE_LINK138"/>
-            <w:r>
-              <w:rPr/>
+            <w:bookmarkStart w:id="320" w:name="OLE_LINK138"/>
+            <w:bookmarkStart w:id="321" w:name="OLE_LINK34"/>
+            <w:r>
+              <w:rPr>
+                <w:sz w:val="24"/>
+              </w:rPr>
             </w:r>
             <m:oMath xmlns:m="http://schemas.openxmlformats.org/officeDocument/2006/math">
               <m:r>
@@ -32186,8 +32290,8 @@
                 <w:lang w:val="en-AU"/>
               </w:rPr>
             </w:pPr>
-            <w:bookmarkStart w:id="322" w:name="_Hlk511749523"/>
-            <w:bookmarkStart w:id="323" w:name="OLE_LINK281"/>
+            <w:bookmarkStart w:id="322" w:name="OLE_LINK281"/>
+            <w:bookmarkStart w:id="323" w:name="_Hlk511749523"/>
             <w:r>
               <w:rPr/>
             </w:r>
@@ -32783,7 +32887,12 @@
               </w:rPr>
             </w:pPr>
             <w:r>
-              <w:rPr/>
+              <w:rPr>
+                <w:rFonts w:eastAsia="MS Mincho" w:cs="Times New Roman" w:ascii="Courier" w:hAnsi="Courier"/>
+                <w:sz w:val="18"/>
+                <w:szCs w:val="18"/>
+                <w:lang w:val="en-AU"/>
+              </w:rPr>
             </w:r>
           </w:p>
           <w:p>
@@ -35243,7 +35352,9 @@
               </w:rPr>
             </w:pPr>
             <w:r>
-              <w:rPr/>
+              <w:rPr>
+                <w:sz w:val="24"/>
+              </w:rPr>
             </w:r>
             <m:oMath xmlns:m="http://schemas.openxmlformats.org/officeDocument/2006/math">
               <m:r>
@@ -35375,7 +35486,9 @@
               <w:t xml:space="preserve"> {</w:t>
             </w:r>
             <w:r>
-              <w:rPr/>
+              <w:rPr>
+                <w:sz w:val="24"/>
+              </w:rPr>
             </w:r>
             <m:oMath xmlns:m="http://schemas.openxmlformats.org/officeDocument/2006/math">
               <m:sSub>
@@ -35445,8 +35558,8 @@
               </w:rPr>
               <w:t xml:space="preserve"> includes all the </w:t>
             </w:r>
-            <w:bookmarkStart w:id="328" w:name="_Hlk26382000"/>
-            <w:bookmarkStart w:id="329" w:name="OLE_LINK257"/>
+            <w:bookmarkStart w:id="328" w:name="OLE_LINK257"/>
+            <w:bookmarkStart w:id="329" w:name="_Hlk26382000"/>
             <w:r>
               <w:rPr>
                 <w:rFonts w:eastAsia="MS Mincho" w:cs="Times New Roman" w:ascii="Courier" w:hAnsi="Courier"/>
@@ -35473,7 +35586,9 @@
               <w:t xml:space="preserve"> variable symbols in </w:t>
             </w:r>
             <w:r>
-              <w:rPr/>
+              <w:rPr>
+                <w:sz w:val="24"/>
+              </w:rPr>
             </w:r>
             <m:oMath xmlns:m="http://schemas.openxmlformats.org/officeDocument/2006/math">
               <m:sSup>
@@ -35533,10 +35648,10 @@
           <w:lang w:val="en-US"/>
         </w:rPr>
       </w:r>
-      <w:bookmarkStart w:id="330" w:name="OLE_LINK284"/>
-      <w:bookmarkStart w:id="331" w:name="OLE_LINK285"/>
-      <w:bookmarkStart w:id="332" w:name="OLE_LINK284"/>
-      <w:bookmarkStart w:id="333" w:name="OLE_LINK285"/>
+      <w:bookmarkStart w:id="330" w:name="OLE_LINK285"/>
+      <w:bookmarkStart w:id="331" w:name="OLE_LINK284"/>
+      <w:bookmarkStart w:id="332" w:name="OLE_LINK285"/>
+      <w:bookmarkStart w:id="333" w:name="OLE_LINK284"/>
       <w:bookmarkEnd w:id="332"/>
       <w:bookmarkEnd w:id="333"/>
     </w:p>
@@ -35615,8 +35730,8 @@
                 <w:lang w:val="en-US"/>
               </w:rPr>
             </w:pPr>
-            <w:bookmarkStart w:id="334" w:name="OLE_LINK66"/>
-            <w:bookmarkStart w:id="335" w:name="OLE_LINK71"/>
+            <w:bookmarkStart w:id="334" w:name="OLE_LINK71"/>
+            <w:bookmarkStart w:id="335" w:name="OLE_LINK66"/>
             <w:r>
               <w:rPr>
                 <w:rFonts w:eastAsia="Calibri" w:cs="Tahoma" w:ascii="Courier" w:hAnsi="Courier"/>
@@ -35641,8 +35756,8 @@
               </w:rPr>
               <w:t xml:space="preserve">(P, </w:t>
             </w:r>
-            <w:bookmarkStart w:id="336" w:name="_Hlk26280966"/>
-            <w:bookmarkStart w:id="337" w:name="OLE_LINK130"/>
+            <w:bookmarkStart w:id="336" w:name="OLE_LINK130"/>
+            <w:bookmarkStart w:id="337" w:name="_Hlk26280966"/>
             <w:r>
               <w:rPr>
                 <w:rFonts w:eastAsia="Calibri" w:cs="Tahoma" w:ascii="Cambria Math" w:hAnsi="Cambria Math"/>
@@ -35679,8 +35794,8 @@
               </w:rPr>
               <w:t xml:space="preserve">, </w:t>
             </w:r>
-            <w:bookmarkStart w:id="338" w:name="_Hlk26292291"/>
-            <w:bookmarkStart w:id="339" w:name="OLE_LINK187"/>
+            <w:bookmarkStart w:id="338" w:name="OLE_LINK187"/>
+            <w:bookmarkStart w:id="339" w:name="_Hlk26292291"/>
             <w:r>
               <w:rPr>
                 <w:rFonts w:eastAsia="Calibri" w:cs="Tahoma" w:ascii="Courier" w:hAnsi="Courier"/>
@@ -35717,21 +35832,7 @@
                 <w:vertAlign w:val="subscript"/>
                 <w:lang w:val="en-US" w:eastAsia="en-US" w:bidi="ar-SA"/>
               </w:rPr>
-              <w:t>α</w:t>
-            </w:r>
-            <w:r>
-              <w:rPr>
-                <w:rFonts w:eastAsia="Calibri" w:cs="Tahoma" w:ascii="Liberation Mono" w:hAnsi="Liberation Mono"/>
-                <w:b w:val="false"/>
-                <w:i w:val="false"/>
-                <w:color w:val="7030A0"/>
-                <w:kern w:val="0"/>
-                <w:sz w:val="22"/>
-                <w:szCs w:val="16"/>
-                <w:vertAlign w:val="subscript"/>
-                <w:lang w:val="en-US" w:eastAsia="en-US" w:bidi="ar-SA"/>
-              </w:rPr>
-              <w:t>(P)</w:t>
+              <w:t>α(P)</w:t>
             </w:r>
             <w:r>
               <w:rPr>
@@ -36227,10 +36328,12 @@
               </w:rPr>
               <w:tab/>
             </w:r>
-            <w:bookmarkStart w:id="340" w:name="_Hlk26292225"/>
-            <w:bookmarkStart w:id="341" w:name="OLE_LINK185"/>
-            <w:r>
-              <w:rPr/>
+            <w:bookmarkStart w:id="340" w:name="OLE_LINK185"/>
+            <w:bookmarkStart w:id="341" w:name="_Hlk26292225"/>
+            <w:r>
+              <w:rPr>
+                <w:sz w:val="24"/>
+              </w:rPr>
             </w:r>
             <m:oMath xmlns:m="http://schemas.openxmlformats.org/officeDocument/2006/math">
               <m:r>
@@ -36324,7 +36427,9 @@
               <w:t xml:space="preserve"> variable symbols in </w:t>
             </w:r>
             <w:r>
-              <w:rPr/>
+              <w:rPr>
+                <w:sz w:val="24"/>
+              </w:rPr>
             </w:r>
             <m:oMath xmlns:m="http://schemas.openxmlformats.org/officeDocument/2006/math">
               <m:sSubSup>
@@ -36609,7 +36714,9 @@
               </w:rPr>
             </w:pPr>
             <w:r>
-              <w:rPr/>
+              <w:rPr>
+                <w:sz w:val="24"/>
+              </w:rPr>
             </w:r>
             <m:oMath xmlns:m="http://schemas.openxmlformats.org/officeDocument/2006/math">
               <m:r>
@@ -36741,7 +36848,9 @@
               <w:t xml:space="preserve"> {</w:t>
             </w:r>
             <w:r>
-              <w:rPr/>
+              <w:rPr>
+                <w:sz w:val="24"/>
+              </w:rPr>
             </w:r>
             <m:oMath xmlns:m="http://schemas.openxmlformats.org/officeDocument/2006/math">
               <m:sSub>
@@ -36835,7 +36944,9 @@
               <w:t xml:space="preserve"> variable symbols in </w:t>
             </w:r>
             <w:r>
-              <w:rPr/>
+              <w:rPr>
+                <w:sz w:val="24"/>
+              </w:rPr>
             </w:r>
             <m:oMath xmlns:m="http://schemas.openxmlformats.org/officeDocument/2006/math">
               <m:sSup>
@@ -37039,21 +37150,7 @@
                 <w:vertAlign w:val="subscript"/>
                 <w:lang w:val="en-US" w:eastAsia="en-US" w:bidi="ar-SA"/>
               </w:rPr>
-              <w:t>α</w:t>
-            </w:r>
-            <w:r>
-              <w:rPr>
-                <w:rFonts w:eastAsia="Calibri" w:cs="Tahoma" w:ascii="Liberation Mono" w:hAnsi="Liberation Mono"/>
-                <w:b w:val="false"/>
-                <w:i w:val="false"/>
-                <w:color w:val="7030A0"/>
-                <w:kern w:val="0"/>
-                <w:sz w:val="22"/>
-                <w:szCs w:val="16"/>
-                <w:vertAlign w:val="subscript"/>
-                <w:lang w:val="en-US" w:eastAsia="en-US" w:bidi="ar-SA"/>
-              </w:rPr>
-              <w:t>(P)</w:t>
+              <w:t>α(P)</w:t>
             </w:r>
             <w:r>
               <w:rPr>
@@ -37550,7 +37647,9 @@
               <w:tab/>
             </w:r>
             <w:r>
-              <w:rPr/>
+              <w:rPr>
+                <w:sz w:val="24"/>
+              </w:rPr>
             </w:r>
             <m:oMath xmlns:m="http://schemas.openxmlformats.org/officeDocument/2006/math">
               <m:r>
@@ -37644,7 +37743,9 @@
               <w:t xml:space="preserve"> variable symbols in </w:t>
             </w:r>
             <w:r>
-              <w:rPr/>
+              <w:rPr>
+                <w:sz w:val="24"/>
+              </w:rPr>
             </w:r>
             <m:oMath xmlns:m="http://schemas.openxmlformats.org/officeDocument/2006/math">
               <m:sSubSup>
@@ -37839,10 +37940,10 @@
                 <w:szCs w:val="18"/>
               </w:rPr>
             </w:pPr>
-            <w:bookmarkStart w:id="342" w:name="OLE_LINK89"/>
-            <w:bookmarkStart w:id="343" w:name="OLE_LINK90"/>
-            <w:bookmarkStart w:id="344" w:name="OLE_LINK284_Copy_1"/>
-            <w:bookmarkStart w:id="345" w:name="OLE_LINK285_Copy_1"/>
+            <w:bookmarkStart w:id="342" w:name="OLE_LINK90"/>
+            <w:bookmarkStart w:id="343" w:name="OLE_LINK89"/>
+            <w:bookmarkStart w:id="344" w:name="OLE_LINK285_Copy_1"/>
+            <w:bookmarkStart w:id="345" w:name="OLE_LINK284_Copy_1"/>
             <w:bookmarkEnd w:id="344"/>
             <w:bookmarkEnd w:id="345"/>
             <w:r>
@@ -37856,12 +37957,12 @@
               </w:rPr>
               <w:t>JoinPath(P (</w:t>
             </w:r>
-            <w:bookmarkStart w:id="346" w:name="_Hlk26290304"/>
+            <w:bookmarkStart w:id="346" w:name="OLE_LINK169"/>
             <w:bookmarkStart w:id="347" w:name="OLE_LINK143"/>
-            <w:bookmarkStart w:id="348" w:name="OLE_LINK169"/>
-            <w:bookmarkStart w:id="349" w:name="_Hlk26290471"/>
+            <w:bookmarkStart w:id="348" w:name="_Hlk26290304"/>
+            <w:bookmarkStart w:id="349" w:name="OLE_LINK196"/>
             <w:bookmarkStart w:id="350" w:name="OLE_LINK163"/>
-            <w:bookmarkStart w:id="351" w:name="OLE_LINK196"/>
+            <w:bookmarkStart w:id="351" w:name="_Hlk26290471"/>
             <w:r>
               <w:rPr>
                 <w:rFonts w:eastAsia="MS Mincho" w:cs="Times New Roman" w:ascii="Courier" w:hAnsi="Courier"/>
@@ -37926,8 +38027,8 @@
               </w:rPr>
               <w:t xml:space="preserve">, </w:t>
             </w:r>
-            <w:bookmarkStart w:id="352" w:name="_Hlk26290482"/>
-            <w:bookmarkStart w:id="353" w:name="OLE_LINK170"/>
+            <w:bookmarkStart w:id="352" w:name="OLE_LINK170"/>
+            <w:bookmarkStart w:id="353" w:name="_Hlk26290482"/>
             <w:r>
               <w:rPr>
                 <w:rFonts w:eastAsia="MS Mincho" w:cs="Times New Roman" w:ascii="Courier" w:hAnsi="Courier"/>
@@ -37976,8 +38077,8 @@
               </w:rPr>
               <w:t xml:space="preserve">) </w:t>
             </w:r>
-            <w:bookmarkStart w:id="354" w:name="_Hlk26290543"/>
-            <w:bookmarkStart w:id="355" w:name="OLE_LINK172"/>
+            <w:bookmarkStart w:id="354" w:name="OLE_LINK172"/>
+            <w:bookmarkStart w:id="355" w:name="_Hlk26290543"/>
             <w:r>
               <w:rPr>
                 <w:rFonts w:eastAsia="MS Mincho" w:cs="Times New Roman" w:ascii="Courier" w:hAnsi="Courier"/>
@@ -38126,7 +38227,9 @@
               </w:rPr>
             </w:pPr>
             <w:r>
-              <w:rPr/>
+              <w:rPr>
+                <w:sz w:val="24"/>
+              </w:rPr>
             </w:r>
             <m:oMath xmlns:m="http://schemas.openxmlformats.org/officeDocument/2006/math">
               <m:r>
@@ -38288,8 +38391,8 @@
               <w:t>(MACRO)</w:t>
               <w:br/>
             </w:r>
-            <w:bookmarkStart w:id="356" w:name="_Hlk26340048"/>
-            <w:bookmarkStart w:id="357" w:name="OLE_LINK208"/>
+            <w:bookmarkStart w:id="356" w:name="OLE_LINK208"/>
+            <w:bookmarkStart w:id="357" w:name="_Hlk26340048"/>
             <w:r>
               <w:rPr>
                 <w:rFonts w:eastAsia="MS Mincho" w:cs="Times New Roman" w:ascii="Courier" w:hAnsi="Courier"/>
@@ -38303,10 +38406,10 @@
               <w:tab/>
               <w:t>(</w:t>
             </w:r>
-            <w:bookmarkStart w:id="358" w:name="_Hlk26290519"/>
-            <w:bookmarkStart w:id="359" w:name="OLE_LINK171"/>
-            <w:bookmarkStart w:id="360" w:name="_Hlk26290595"/>
-            <w:bookmarkStart w:id="361" w:name="OLE_LINK173"/>
+            <w:bookmarkStart w:id="358" w:name="OLE_LINK171"/>
+            <w:bookmarkStart w:id="359" w:name="_Hlk26290519"/>
+            <w:bookmarkStart w:id="360" w:name="OLE_LINK173"/>
+            <w:bookmarkStart w:id="361" w:name="_Hlk26290595"/>
             <w:r>
               <w:rPr>
                 <w:rFonts w:eastAsia="MS Mincho" w:cs="Times New Roman" w:ascii="Courier" w:hAnsi="Courier"/>
@@ -38456,8 +38559,8 @@
               </w:rPr>
               <w:t xml:space="preserve"> </w:t>
             </w:r>
-            <w:bookmarkStart w:id="362" w:name="OLE_LINK188"/>
-            <w:bookmarkStart w:id="363" w:name="OLE_LINK189"/>
+            <w:bookmarkStart w:id="362" w:name="OLE_LINK189"/>
+            <w:bookmarkStart w:id="363" w:name="OLE_LINK188"/>
             <w:r>
               <w:rPr>
                 <w:rFonts w:eastAsia="MS Mincho" w:cs="Cambria Math" w:ascii="Cambria Math" w:hAnsi="Cambria Math"/>
@@ -39057,8 +39160,8 @@
               </w:rPr>
               <w:tab/>
             </w:r>
-            <w:bookmarkStart w:id="366" w:name="_Hlk26379047"/>
-            <w:bookmarkStart w:id="367" w:name="OLE_LINK224"/>
+            <w:bookmarkStart w:id="366" w:name="OLE_LINK224"/>
+            <w:bookmarkStart w:id="367" w:name="_Hlk26379047"/>
             <w:bookmarkEnd w:id="366"/>
             <w:bookmarkEnd w:id="367"/>
             <w:r>
@@ -39072,8 +39175,8 @@
               </w:rPr>
               <w:t>T</w:t>
             </w:r>
-            <w:bookmarkStart w:id="368" w:name="_Hlk26291676"/>
-            <w:bookmarkStart w:id="369" w:name="OLE_LINK181"/>
+            <w:bookmarkStart w:id="368" w:name="OLE_LINK181"/>
+            <w:bookmarkStart w:id="369" w:name="_Hlk26291676"/>
             <w:r>
               <w:rPr>
                 <w:rFonts w:eastAsia="MS Mincho" w:cs="Times New Roman" w:ascii="Courier" w:hAnsi="Courier"/>
@@ -39085,8 +39188,8 @@
               </w:rPr>
               <w:t xml:space="preserve"> </w:t>
             </w:r>
-            <w:bookmarkStart w:id="370" w:name="_Hlk26284544"/>
-            <w:bookmarkStart w:id="371" w:name="OLE_LINK166"/>
+            <w:bookmarkStart w:id="370" w:name="OLE_LINK166"/>
+            <w:bookmarkStart w:id="371" w:name="_Hlk26284544"/>
             <w:r>
               <w:rPr>
                 <w:rFonts w:eastAsia="MS Mincho" w:cs="Times New Roman" w:ascii="Courier" w:hAnsi="Courier"/>
@@ -39198,8 +39301,8 @@
                 <w:lang w:val="en-US"/>
               </w:rPr>
             </w:pPr>
-            <w:bookmarkStart w:id="372" w:name="_Hlk29309331"/>
-            <w:bookmarkStart w:id="373" w:name="OLE_LINK65"/>
+            <w:bookmarkStart w:id="372" w:name="OLE_LINK65"/>
+            <w:bookmarkStart w:id="373" w:name="_Hlk29309331"/>
             <w:r>
               <w:rPr>
                 <w:rFonts w:eastAsia="MS Mincho" w:cs="Times New Roman" w:ascii="Courier" w:hAnsi="Courier"/>
@@ -39211,8 +39314,8 @@
               </w:rPr>
               <w:tab/>
             </w:r>
-            <w:bookmarkStart w:id="374" w:name="_Hlk26290460"/>
-            <w:bookmarkStart w:id="375" w:name="OLE_LINK160"/>
+            <w:bookmarkStart w:id="374" w:name="OLE_LINK160"/>
+            <w:bookmarkStart w:id="375" w:name="_Hlk26290460"/>
             <w:bookmarkEnd w:id="372"/>
             <w:bookmarkEnd w:id="373"/>
             <w:r>
@@ -39226,8 +39329,8 @@
               </w:rPr>
               <w:t xml:space="preserve">P.i </w:t>
             </w:r>
-            <w:bookmarkStart w:id="376" w:name="_Hlk26290314"/>
-            <w:bookmarkStart w:id="377" w:name="OLE_LINK145"/>
+            <w:bookmarkStart w:id="376" w:name="OLE_LINK145"/>
+            <w:bookmarkStart w:id="377" w:name="_Hlk26290314"/>
             <w:r>
               <w:rPr>
                 <w:rFonts w:eastAsia="MS Mincho" w:cs="Segoe UI Symbol" w:ascii="Segoe UI Symbol" w:hAnsi="Segoe UI Symbol"/>
@@ -39286,10 +39389,10 @@
               </w:rPr>
               <w:t xml:space="preserve"> </w:t>
             </w:r>
-            <w:bookmarkStart w:id="378" w:name="_Hlk26280539"/>
-            <w:bookmarkStart w:id="379" w:name="OLE_LINK91"/>
-            <w:bookmarkStart w:id="380" w:name="OLE_LINK81"/>
-            <w:bookmarkStart w:id="381" w:name="OLE_LINK82"/>
+            <w:bookmarkStart w:id="378" w:name="OLE_LINK91"/>
+            <w:bookmarkStart w:id="379" w:name="_Hlk26280539"/>
+            <w:bookmarkStart w:id="380" w:name="OLE_LINK82"/>
+            <w:bookmarkStart w:id="381" w:name="OLE_LINK81"/>
             <w:r>
               <w:rPr>
                 <w:rFonts w:eastAsia="MS Mincho" w:cs="Cambria Math" w:ascii="Cambria Math" w:hAnsi="Cambria Math"/>
@@ -39337,8 +39440,8 @@
               </w:rPr>
               <w:t>1</w:t>
             </w:r>
-            <w:bookmarkStart w:id="382" w:name="_Hlk26280615"/>
-            <w:bookmarkStart w:id="383" w:name="OLE_LINK118"/>
+            <w:bookmarkStart w:id="382" w:name="OLE_LINK118"/>
+            <w:bookmarkStart w:id="383" w:name="_Hlk26280615"/>
             <w:bookmarkEnd w:id="374"/>
             <w:bookmarkEnd w:id="375"/>
             <w:bookmarkEnd w:id="378"/>
@@ -39354,10 +39457,10 @@
               </w:rPr>
               <w:t xml:space="preserve">] </w:t>
             </w:r>
-            <w:bookmarkStart w:id="384" w:name="_Hlk26280785"/>
-            <w:bookmarkStart w:id="385" w:name="OLE_LINK129"/>
-            <w:bookmarkStart w:id="386" w:name="OLE_LINK134"/>
-            <w:bookmarkStart w:id="387" w:name="OLE_LINK241"/>
+            <w:bookmarkStart w:id="384" w:name="OLE_LINK241"/>
+            <w:bookmarkStart w:id="385" w:name="OLE_LINK134"/>
+            <w:bookmarkStart w:id="386" w:name="OLE_LINK129"/>
+            <w:bookmarkStart w:id="387" w:name="_Hlk26280785"/>
             <w:r>
               <w:rPr>
                 <w:rFonts w:eastAsia="MS Mincho" w:cs="Times New Roman" w:ascii="Courier" w:hAnsi="Courier"/>
@@ -39525,8 +39628,8 @@
               </w:rPr>
               <w:t xml:space="preserve"> ∨ </w:t>
             </w:r>
-            <w:bookmarkStart w:id="388" w:name="_Hlk26280553"/>
-            <w:bookmarkStart w:id="389" w:name="OLE_LINK93"/>
+            <w:bookmarkStart w:id="388" w:name="OLE_LINK93"/>
+            <w:bookmarkStart w:id="389" w:name="_Hlk26280553"/>
             <w:r>
               <w:rPr>
                 <w:rFonts w:eastAsia="MS Mincho" w:cs="Times New Roman" w:ascii="Courier" w:hAnsi="Courier"/>
@@ -39634,9 +39737,9 @@
               </w:rPr>
               <w:t xml:space="preserve"> </w:t>
             </w:r>
-            <w:bookmarkStart w:id="390" w:name="_Hlk26281424"/>
+            <w:bookmarkStart w:id="390" w:name="OLE_LINK174"/>
             <w:bookmarkStart w:id="391" w:name="OLE_LINK135"/>
-            <w:bookmarkStart w:id="392" w:name="OLE_LINK174"/>
+            <w:bookmarkStart w:id="392" w:name="_Hlk26281424"/>
             <w:r>
               <w:rPr>
                 <w:rFonts w:eastAsia="MS Mincho" w:cs="Times New Roman" w:ascii="Courier" w:hAnsi="Courier"/>
@@ -39792,8 +39895,8 @@
               </w:rPr>
               <w:t>2</w:t>
             </w:r>
-            <w:bookmarkStart w:id="394" w:name="OLE_LINK94"/>
-            <w:bookmarkStart w:id="395" w:name="OLE_LINK114"/>
+            <w:bookmarkStart w:id="394" w:name="OLE_LINK114"/>
+            <w:bookmarkStart w:id="395" w:name="OLE_LINK94"/>
             <w:r>
               <w:rPr>
                 <w:rFonts w:eastAsia="MS Mincho" w:cs="Times New Roman" w:ascii="Courier" w:hAnsi="Courier"/>
@@ -39855,12 +39958,12 @@
               <w:tab/>
               <w:t>{</w:t>
             </w:r>
-            <w:bookmarkStart w:id="396" w:name="OLE_LINK243"/>
-            <w:bookmarkStart w:id="397" w:name="OLE_LINK244"/>
-            <w:bookmarkStart w:id="398" w:name="_Hlk26381256"/>
-            <w:bookmarkStart w:id="399" w:name="OLE_LINK242"/>
-            <w:bookmarkStart w:id="400" w:name="_Hlk26280643"/>
-            <w:bookmarkStart w:id="401" w:name="OLE_LINK119"/>
+            <w:bookmarkStart w:id="396" w:name="OLE_LINK244"/>
+            <w:bookmarkStart w:id="397" w:name="OLE_LINK243"/>
+            <w:bookmarkStart w:id="398" w:name="OLE_LINK242"/>
+            <w:bookmarkStart w:id="399" w:name="_Hlk26381256"/>
+            <w:bookmarkStart w:id="400" w:name="OLE_LINK119"/>
+            <w:bookmarkStart w:id="401" w:name="_Hlk26280643"/>
             <w:r>
               <w:rPr>
                 <w:rFonts w:eastAsia="MS Mincho" w:cs="Times New Roman" w:ascii="Courier" w:hAnsi="Courier"/>
@@ -39971,8 +40074,8 @@
               </w:rPr>
               <w:tab/>
             </w:r>
-            <w:bookmarkStart w:id="402" w:name="OLE_LINK254"/>
-            <w:bookmarkStart w:id="403" w:name="OLE_LINK255"/>
+            <w:bookmarkStart w:id="402" w:name="OLE_LINK255"/>
+            <w:bookmarkStart w:id="403" w:name="OLE_LINK254"/>
             <w:r>
               <w:rPr>
                 <w:rFonts w:eastAsia="MS Mincho" w:cs="Times New Roman" w:ascii="Courier" w:hAnsi="Courier"/>
@@ -39984,8 +40087,8 @@
               </w:rPr>
               <w:t>?VAR</w:t>
             </w:r>
-            <w:bookmarkStart w:id="404" w:name="OLE_LINK182"/>
-            <w:bookmarkStart w:id="405" w:name="OLE_LINK183"/>
+            <w:bookmarkStart w:id="404" w:name="OLE_LINK183"/>
+            <w:bookmarkStart w:id="405" w:name="OLE_LINK182"/>
             <w:bookmarkEnd w:id="402"/>
             <w:bookmarkEnd w:id="403"/>
             <w:r>
@@ -40071,8 +40174,8 @@
               </w:rPr>
               <w:t xml:space="preserve"> TERM</w:t>
             </w:r>
-            <w:bookmarkStart w:id="406" w:name="_Hlk26379047_Copy_1"/>
-            <w:bookmarkStart w:id="407" w:name="OLE_LINK224_Copy_1"/>
+            <w:bookmarkStart w:id="406" w:name="OLE_LINK224_Copy_1"/>
+            <w:bookmarkStart w:id="407" w:name="_Hlk26379047_Copy_1"/>
             <w:bookmarkEnd w:id="406"/>
             <w:bookmarkEnd w:id="407"/>
           </w:p>
@@ -40133,8 +40236,8 @@
               </w:rPr>
               <w:t xml:space="preserve"> </w:t>
             </w:r>
-            <w:bookmarkStart w:id="408" w:name="OLE_LINK179"/>
-            <w:bookmarkStart w:id="409" w:name="OLE_LINK180"/>
+            <w:bookmarkStart w:id="408" w:name="OLE_LINK180"/>
+            <w:bookmarkStart w:id="409" w:name="OLE_LINK179"/>
             <w:r>
               <w:rPr>
                 <w:rFonts w:eastAsia="MS Mincho" w:cs="Times New Roman" w:ascii="Courier" w:hAnsi="Courier"/>
@@ -40203,8 +40306,8 @@
               </w:rPr>
               <w:t xml:space="preserve"> </w:t>
             </w:r>
-            <w:bookmarkStart w:id="410" w:name="_Hlk26379821"/>
-            <w:bookmarkStart w:id="411" w:name="OLE_LINK191"/>
+            <w:bookmarkStart w:id="410" w:name="OLE_LINK191"/>
+            <w:bookmarkStart w:id="411" w:name="_Hlk26379821"/>
             <w:bookmarkStart w:id="412" w:name="_Hlk26781865"/>
             <w:r>
               <w:rPr>
@@ -40524,8 +40627,8 @@
                 <w:lang w:val="en-AU"/>
               </w:rPr>
             </w:pPr>
-            <w:bookmarkStart w:id="414" w:name="_Hlk26294690"/>
-            <w:bookmarkStart w:id="415" w:name="OLE_LINK192"/>
+            <w:bookmarkStart w:id="414" w:name="OLE_LINK192"/>
+            <w:bookmarkStart w:id="415" w:name="_Hlk26294690"/>
             <w:r>
               <w:rPr/>
             </w:r>
@@ -40647,8 +40750,8 @@
               </w:rPr>
               <w:t xml:space="preserve"> j,</w:t>
             </w:r>
-            <w:bookmarkStart w:id="416" w:name="_Hlk26294682"/>
-            <w:bookmarkStart w:id="417" w:name="OLE_LINK190"/>
+            <w:bookmarkStart w:id="416" w:name="OLE_LINK190"/>
+            <w:bookmarkStart w:id="417" w:name="_Hlk26294682"/>
             <w:r>
               <w:rPr>
                 <w:rFonts w:eastAsia="MS Mincho" w:cs="Times New Roman" w:ascii="Courier" w:hAnsi="Courier"/>
@@ -40673,9 +40776,9 @@
               </w:rPr>
               <w:t xml:space="preserve">: </w:t>
             </w:r>
-            <w:bookmarkStart w:id="418" w:name="OLE_LINK193"/>
+            <w:bookmarkStart w:id="418" w:name="OLE_LINK197"/>
             <w:bookmarkStart w:id="419" w:name="OLE_LINK194"/>
-            <w:bookmarkStart w:id="420" w:name="OLE_LINK197"/>
+            <w:bookmarkStart w:id="420" w:name="OLE_LINK193"/>
             <w:bookmarkEnd w:id="414"/>
             <w:bookmarkEnd w:id="415"/>
             <w:r>
@@ -40787,12 +40890,7 @@
             </w:r>
             <w:r>
               <w:rPr>
-                <w:rFonts w:eastAsia="MS Mincho" w:cs="Times New Roman" w:ascii="Courier" w:hAnsi="Courier"/>
-                <w:color w:val="538135"/>
-                <w:kern w:val="0"/>
-                <w:sz w:val="18"/>
-                <w:szCs w:val="18"/>
-                <w:lang w:val="en-US" w:eastAsia="en-US" w:bidi="ar-SA"/>
+                <w:sz w:val="24"/>
               </w:rPr>
             </w:r>
             <m:oMath xmlns:m="http://schemas.openxmlformats.org/officeDocument/2006/math">
@@ -40836,12 +40934,7 @@
             </w:r>
             <w:r>
               <w:rPr>
-                <w:rFonts w:eastAsia="MS Mincho" w:cs="Times New Roman" w:ascii="Courier" w:hAnsi="Courier"/>
-                <w:color w:val="538135"/>
-                <w:kern w:val="0"/>
-                <w:sz w:val="18"/>
-                <w:szCs w:val="18"/>
-                <w:lang w:val="en-US" w:eastAsia="en-US" w:bidi="ar-SA"/>
+                <w:sz w:val="24"/>
               </w:rPr>
             </w:r>
             <m:oMath xmlns:m="http://schemas.openxmlformats.org/officeDocument/2006/math">
@@ -40885,12 +40978,7 @@
             </w:r>
             <w:r>
               <w:rPr>
-                <w:rFonts w:eastAsia="MS Mincho" w:cs="Times New Roman" w:ascii="Courier" w:hAnsi="Courier"/>
-                <w:color w:val="538135"/>
-                <w:kern w:val="0"/>
-                <w:sz w:val="18"/>
-                <w:szCs w:val="18"/>
-                <w:lang w:val="en-US" w:eastAsia="en-US" w:bidi="ar-SA"/>
+                <w:sz w:val="24"/>
               </w:rPr>
             </w:r>
             <m:oMath xmlns:m="http://schemas.openxmlformats.org/officeDocument/2006/math">
@@ -40917,12 +41005,7 @@
             </m:oMath>
             <w:r>
               <w:rPr>
-                <w:rFonts w:eastAsia="MS Mincho" w:cs="Times New Roman" w:ascii="Courier" w:hAnsi="Courier"/>
-                <w:color w:val="538135"/>
-                <w:kern w:val="0"/>
-                <w:sz w:val="18"/>
-                <w:szCs w:val="18"/>
-                <w:lang w:val="en-US" w:eastAsia="en-US" w:bidi="ar-SA"/>
+                <w:sz w:val="24"/>
               </w:rPr>
             </w:r>
             <m:oMath xmlns:m="http://schemas.openxmlformats.org/officeDocument/2006/math">
@@ -40987,7 +41070,11 @@
             </w:pPr>
             <w:r>
               <w:rPr>
-                <w:color w:val="538135"/>
+                <w:rFonts w:eastAsia="MS Mincho" w:cs="Times New Roman" w:ascii="Courier" w:hAnsi="Courier"/>
+                <w:kern w:val="0"/>
+                <w:sz w:val="18"/>
+                <w:szCs w:val="18"/>
+                <w:lang w:val="en-US" w:eastAsia="en-US" w:bidi="ar-SA"/>
               </w:rPr>
             </w:r>
           </w:p>
@@ -41040,11 +41127,11 @@
               </w:rPr>
               <w:t xml:space="preserve">T </w:t>
             </w:r>
-            <w:bookmarkStart w:id="421" w:name="_Hlk26379341"/>
-            <w:bookmarkStart w:id="422" w:name="OLE_LINK227"/>
-            <w:bookmarkStart w:id="423" w:name="_Hlk26380938"/>
+            <w:bookmarkStart w:id="421" w:name="OLE_LINK227"/>
+            <w:bookmarkStart w:id="422" w:name="_Hlk26379341"/>
+            <w:bookmarkStart w:id="423" w:name="OLE_LINK250"/>
             <w:bookmarkStart w:id="424" w:name="OLE_LINK240"/>
-            <w:bookmarkStart w:id="425" w:name="OLE_LINK250"/>
+            <w:bookmarkStart w:id="425" w:name="_Hlk26380938"/>
             <w:r>
               <w:rPr>
                 <w:rFonts w:eastAsia="MS Mincho" w:cs="Cambria Math" w:ascii="Cambria Math" w:hAnsi="Cambria Math"/>
@@ -41070,11 +41157,13 @@
               </w:rPr>
               <w:tab/>
             </w:r>
-            <w:bookmarkStart w:id="426" w:name="_Hlk26379308"/>
+            <w:bookmarkStart w:id="426" w:name="OLE_LINK226"/>
             <w:bookmarkStart w:id="427" w:name="OLE_LINK225"/>
-            <w:bookmarkStart w:id="428" w:name="OLE_LINK226"/>
-            <w:r>
-              <w:rPr/>
+            <w:bookmarkStart w:id="428" w:name="_Hlk26379308"/>
+            <w:r>
+              <w:rPr>
+                <w:sz w:val="24"/>
+              </w:rPr>
             </w:r>
             <m:oMath xmlns:m="http://schemas.openxmlformats.org/officeDocument/2006/math">
               <m:r>
@@ -41189,7 +41278,9 @@
               <w:tab/>
             </w:r>
             <w:r>
-              <w:rPr/>
+              <w:rPr>
+                <w:sz w:val="24"/>
+              </w:rPr>
             </w:r>
             <m:oMath xmlns:m="http://schemas.openxmlformats.org/officeDocument/2006/math">
               <m:r>
@@ -41514,7 +41605,9 @@
               <w:tab/>
             </w:r>
             <w:r>
-              <w:rPr/>
+              <w:rPr>
+                <w:sz w:val="24"/>
+              </w:rPr>
             </w:r>
             <m:oMath xmlns:m="http://schemas.openxmlformats.org/officeDocument/2006/math">
               <m:r>
@@ -41876,8 +41969,8 @@
               </w:rPr>
               <w:tab/>
             </w:r>
-            <w:bookmarkStart w:id="429" w:name="_Hlk26379389"/>
-            <w:bookmarkStart w:id="430" w:name="OLE_LINK228"/>
+            <w:bookmarkStart w:id="429" w:name="OLE_LINK228"/>
+            <w:bookmarkStart w:id="430" w:name="_Hlk26379389"/>
             <w:r>
               <w:rPr>
                 <w:rFonts w:eastAsia="MS Mincho" w:cs="Times New Roman" w:ascii="Courier" w:hAnsi="Courier"/>
@@ -41891,7 +41984,7 @@
             </w:r>
             <w:r>
               <w:rPr>
-                <w:color w:val="538135"/>
+                <w:sz w:val="24"/>
               </w:rPr>
             </w:r>
             <m:oMath xmlns:m="http://schemas.openxmlformats.org/officeDocument/2006/math">
@@ -41984,10 +42077,12 @@
               </w:rPr>
               <w:tab/>
             </w:r>
-            <w:bookmarkStart w:id="431" w:name="OLE_LINK49"/>
-            <w:bookmarkStart w:id="432" w:name="OLE_LINK50"/>
-            <w:r>
-              <w:rPr/>
+            <w:bookmarkStart w:id="431" w:name="OLE_LINK50"/>
+            <w:bookmarkStart w:id="432" w:name="OLE_LINK49"/>
+            <w:r>
+              <w:rPr>
+                <w:sz w:val="24"/>
+              </w:rPr>
             </w:r>
             <m:oMath xmlns:m="http://schemas.openxmlformats.org/officeDocument/2006/math">
               <m:r>
@@ -42116,8 +42211,8 @@
               </w:rPr>
               <w:tab/>
             </w:r>
-            <w:bookmarkStart w:id="433" w:name="_Hlk26379389_Copy_1"/>
-            <w:bookmarkStart w:id="434" w:name="OLE_LINK228_Copy_1"/>
+            <w:bookmarkStart w:id="433" w:name="OLE_LINK228_Copy_1"/>
+            <w:bookmarkStart w:id="434" w:name="_Hlk26379389_Copy_1"/>
             <w:r>
               <w:rPr>
                 <w:rFonts w:eastAsia="MS Mincho" w:cs="Times New Roman" w:ascii="Courier" w:hAnsi="Courier"/>
@@ -42130,7 +42225,9 @@
               <w:t xml:space="preserve"> </w:t>
             </w:r>
             <w:r>
-              <w:rPr/>
+              <w:rPr>
+                <w:sz w:val="24"/>
+              </w:rPr>
             </w:r>
             <m:oMath xmlns:m="http://schemas.openxmlformats.org/officeDocument/2006/math">
               <m:sSub>
@@ -42223,7 +42320,9 @@
               <w:tab/>
             </w:r>
             <w:r>
-              <w:rPr/>
+              <w:rPr>
+                <w:sz w:val="24"/>
+              </w:rPr>
             </w:r>
             <m:oMath xmlns:m="http://schemas.openxmlformats.org/officeDocument/2006/math">
               <m:r>
@@ -42350,8 +42449,8 @@
               </w:rPr>
               <w:tab/>
             </w:r>
-            <w:bookmarkStart w:id="435" w:name="_Hlk26379389_Copy_2"/>
-            <w:bookmarkStart w:id="436" w:name="OLE_LINK228_Copy_2"/>
+            <w:bookmarkStart w:id="435" w:name="OLE_LINK228_Copy_2"/>
+            <w:bookmarkStart w:id="436" w:name="_Hlk26379389_Copy_2"/>
             <w:r>
               <w:rPr>
                 <w:rFonts w:eastAsia="MS Mincho" w:cs="Times New Roman" w:ascii="Courier" w:hAnsi="Courier"/>
@@ -42364,7 +42463,9 @@
               <w:t xml:space="preserve"> </w:t>
             </w:r>
             <w:r>
-              <w:rPr/>
+              <w:rPr>
+                <w:sz w:val="24"/>
+              </w:rPr>
             </w:r>
             <m:oMath xmlns:m="http://schemas.openxmlformats.org/officeDocument/2006/math">
               <m:sSub>
@@ -42461,7 +42562,9 @@
               <w:tab/>
             </w:r>
             <w:r>
-              <w:rPr/>
+              <w:rPr>
+                <w:sz w:val="24"/>
+              </w:rPr>
             </w:r>
             <m:oMath xmlns:m="http://schemas.openxmlformats.org/officeDocument/2006/math">
               <m:r>
@@ -42665,7 +42768,9 @@
             </w:r>
             <w:bookmarkStart w:id="437" w:name="_Hlk26778339"/>
             <w:r>
-              <w:rPr/>
+              <w:rPr>
+                <w:sz w:val="24"/>
+              </w:rPr>
             </w:r>
             <m:oMath xmlns:m="http://schemas.openxmlformats.org/officeDocument/2006/math">
               <m:r>
@@ -42825,7 +42930,9 @@
               <w:tab/>
             </w:r>
             <w:r>
-              <w:rPr/>
+              <w:rPr>
+                <w:sz w:val="24"/>
+              </w:rPr>
             </w:r>
             <m:oMath xmlns:m="http://schemas.openxmlformats.org/officeDocument/2006/math">
               <m:r>
@@ -42930,8 +43037,8 @@
               </w:rPr>
               <w:t xml:space="preserve"> TERM</w:t>
             </w:r>
-            <w:bookmarkStart w:id="438" w:name="_Hlk26379833"/>
-            <w:bookmarkStart w:id="439" w:name="OLE_LINK217"/>
+            <w:bookmarkStart w:id="438" w:name="OLE_LINK217"/>
+            <w:bookmarkStart w:id="439" w:name="_Hlk26379833"/>
             <w:r>
               <w:rPr>
                 <w:rFonts w:eastAsia="MS Mincho" w:cs="Times New Roman" w:ascii="Courier" w:hAnsi="Courier"/>
@@ -42968,7 +43075,9 @@
               <w:tab/>
             </w:r>
             <w:r>
-              <w:rPr/>
+              <w:rPr>
+                <w:sz w:val="24"/>
+              </w:rPr>
             </w:r>
             <m:oMath xmlns:m="http://schemas.openxmlformats.org/officeDocument/2006/math">
               <m:r>
@@ -43136,7 +43245,9 @@
               <w:t xml:space="preserve">d </w:t>
             </w:r>
             <w:r>
-              <w:rPr/>
+              <w:rPr>
+                <w:sz w:val="24"/>
+              </w:rPr>
             </w:r>
             <m:oMath xmlns:m="http://schemas.openxmlformats.org/officeDocument/2006/math">
               <m:r>
@@ -43200,8 +43311,8 @@
               </w:rPr>
               <w:tab/>
             </w:r>
-            <w:bookmarkStart w:id="440" w:name="OLE_LINK175"/>
-            <w:bookmarkStart w:id="441" w:name="OLE_LINK177"/>
+            <w:bookmarkStart w:id="440" w:name="OLE_LINK177"/>
+            <w:bookmarkStart w:id="441" w:name="OLE_LINK175"/>
             <w:r>
               <w:rPr>
                 <w:rFonts w:eastAsia="MS Mincho" w:cs="Times New Roman" w:ascii="Courier" w:hAnsi="Courier"/>
@@ -43214,7 +43325,9 @@
               <w:t xml:space="preserve">?VAR </w:t>
             </w:r>
             <w:r>
-              <w:rPr/>
+              <w:rPr>
+                <w:sz w:val="24"/>
+              </w:rPr>
             </w:r>
             <m:oMath xmlns:m="http://schemas.openxmlformats.org/officeDocument/2006/math">
               <m:r>
@@ -43280,8 +43393,8 @@
               </w:rPr>
               <w:tab/>
             </w:r>
-            <w:bookmarkStart w:id="442" w:name="OLE_LINK218"/>
-            <w:bookmarkStart w:id="443" w:name="OLE_LINK230"/>
+            <w:bookmarkStart w:id="442" w:name="OLE_LINK230"/>
+            <w:bookmarkStart w:id="443" w:name="OLE_LINK218"/>
             <w:r>
               <w:rPr>
                 <w:rFonts w:eastAsia="MS Mincho" w:cs="Times New Roman" w:ascii="Courier" w:hAnsi="Courier"/>
@@ -43417,7 +43530,9 @@
               <w:t xml:space="preserve"> </w:t>
             </w:r>
             <w:r>
-              <w:rPr/>
+              <w:rPr>
+                <w:sz w:val="24"/>
+              </w:rPr>
             </w:r>
             <m:oMath xmlns:m="http://schemas.openxmlformats.org/officeDocument/2006/math">
               <m:r>
@@ -43451,7 +43566,9 @@
               <w:t>f(</w:t>
             </w:r>
             <w:r>
-              <w:rPr/>
+              <w:rPr>
+                <w:sz w:val="24"/>
+              </w:rPr>
             </w:r>
             <m:oMath xmlns:m="http://schemas.openxmlformats.org/officeDocument/2006/math">
               <m:sSubSup>
@@ -43493,7 +43610,9 @@
               <w:t xml:space="preserve"> … </w:t>
             </w:r>
             <w:r>
-              <w:rPr/>
+              <w:rPr>
+                <w:sz w:val="24"/>
+              </w:rPr>
             </w:r>
             <m:oMath xmlns:m="http://schemas.openxmlformats.org/officeDocument/2006/math">
               <m:sSubSup>

</xml_diff>

<commit_message>
Minor syntax changes to function parameters
</commit_message>
<xml_diff>
--- a/sources/ORM syntax and semantics specification - Draft 4.docx
+++ b/sources/ORM syntax and semantics specification - Draft 4.docx
@@ -207,7 +207,7 @@
           <w:rFonts w:cs="Times New Roman" w:ascii="Cambria Math" w:hAnsi="Cambria Math"/>
           <w:lang w:val="en-AU"/>
         </w:rPr>
-        <w:t>20 December 2024</w:t>
+        <w:t>26 December 2024</w:t>
       </w:r>
       <w:r>
         <w:rPr>
@@ -40351,9 +40351,20 @@
                 <w:kern w:val="0"/>
                 <w:sz w:val="18"/>
                 <w:szCs w:val="18"/>
+                <w:lang w:val="en-AU" w:eastAsia="en-US" w:bidi="ar-SA"/>
+              </w:rPr>
+              <w:t xml:space="preserve">, </w:t>
+            </w:r>
+            <w:r>
+              <w:rPr>
+                <w:rFonts w:eastAsia="MS Mincho" w:cs="Times New Roman" w:ascii="Courier" w:hAnsi="Courier"/>
+                <w:color w:val="7030A0"/>
+                <w:kern w:val="0"/>
+                <w:sz w:val="18"/>
+                <w:szCs w:val="18"/>
                 <w:lang w:val="en-US" w:eastAsia="en-US" w:bidi="ar-SA"/>
               </w:rPr>
-              <w:t xml:space="preserve"> … TERM</w:t>
+              <w:t>… TERM</w:t>
             </w:r>
             <w:r>
               <w:rPr>

</xml_diff>